<commit_message>
thesis proposal rough draft!
</commit_message>
<xml_diff>
--- a/Thesis/Methods/Preliminary-Thesis-Outline-Paragraphs.docx
+++ b/Thesis/Methods/Preliminary-Thesis-Outline-Paragraphs.docx
@@ -284,7 +284,15 @@
         <w:commentReference w:id="4"/>
       </w:r>
       <w:r>
-        <w:t>(Turnbaugh 2007)</w:t>
+        <w:t>(</w:t>
+      </w:r>
+      <w:proofErr w:type="spellStart"/>
+      <w:r>
+        <w:t>Turnbaugh</w:t>
+      </w:r>
+      <w:proofErr w:type="spellEnd"/>
+      <w:r>
+        <w:t xml:space="preserve"> 2007)</w:t>
       </w:r>
     </w:p>
     <w:p>
@@ -597,12 +605,21 @@
       </w:pPr>
       <w:bookmarkStart w:id="7" w:name="X77ef558d98790f826c7c754e8bf7835e0752d1d"/>
       <w:r>
+        <w:rPr>
+          <w:highlight w:val="yellow"/>
+        </w:rPr>
         <w:t xml:space="preserve">Why </w:t>
       </w:r>
       <w:r>
+        <w:rPr>
+          <w:highlight w:val="yellow"/>
+        </w:rPr>
         <w:t>I</w:t>
       </w:r>
       <w:r>
+        <w:rPr>
+          <w:highlight w:val="yellow"/>
+        </w:rPr>
         <w:t xml:space="preserve"> am looking at latent class analysis</w:t>
       </w:r>
       <w:bookmarkEnd w:id="7"/>
@@ -643,13 +660,47 @@
         <w:t xml:space="preserve"> </w:t>
       </w:r>
       <w:r>
-        <w:t>Several papers have emphasized the utility of building latent variable models in the context of examining the true bacterial composition of a sample (Wu, Berkow 2013; daSilvaSolca 2014; J Fu 2015; Sundarenson 2018).</w:t>
+        <w:t xml:space="preserve">Several papers have emphasized the utility of building latent variable models in the context of examining the true bacterial composition of a sample (Wu, </w:t>
+      </w:r>
+      <w:proofErr w:type="spellStart"/>
+      <w:r>
+        <w:t>Berkow</w:t>
+      </w:r>
+      <w:proofErr w:type="spellEnd"/>
+      <w:r>
+        <w:t xml:space="preserve"> 2013; </w:t>
+      </w:r>
+      <w:proofErr w:type="spellStart"/>
+      <w:r>
+        <w:t>daSilvaSolca</w:t>
+      </w:r>
+      <w:proofErr w:type="spellEnd"/>
+      <w:r>
+        <w:t xml:space="preserve"> 2014; J Fu 2015; </w:t>
+      </w:r>
+      <w:proofErr w:type="spellStart"/>
+      <w:r>
+        <w:t>Sundarenson</w:t>
+      </w:r>
+      <w:proofErr w:type="spellEnd"/>
+      <w:r>
+        <w:t xml:space="preserve"> 2018).</w:t>
       </w:r>
       <w:r>
         <w:t xml:space="preserve"> Specifically, </w:t>
       </w:r>
       <w:r>
-        <w:t>(Wu,Berkow 2013) mentions that RMANOVA</w:t>
+        <w:t>(</w:t>
+      </w:r>
+      <w:proofErr w:type="spellStart"/>
+      <w:proofErr w:type="gramStart"/>
+      <w:r>
+        <w:t>Wu,Berkow</w:t>
+      </w:r>
+      <w:proofErr w:type="spellEnd"/>
+      <w:proofErr w:type="gramEnd"/>
+      <w:r>
+        <w:t xml:space="preserve"> 2013) mentions that RMANOVA</w:t>
       </w:r>
       <w:r>
         <w:t xml:space="preserve"> is a</w:t>
@@ -720,14 +771,195 @@
     </w:p>
     <w:p>
       <w:pPr>
+        <w:pStyle w:val="BodyText"/>
+        <w:ind w:firstLine="720"/>
+      </w:pPr>
+      <w:r>
+        <w:lastRenderedPageBreak/>
+        <w:drawing>
+          <wp:anchor distT="0" distB="0" distL="114300" distR="114300" simplePos="0" relativeHeight="251658240" behindDoc="1" locked="0" layoutInCell="1" allowOverlap="1" wp14:anchorId="1420C66A" wp14:editId="14D8A400">
+            <wp:simplePos x="0" y="0"/>
+            <wp:positionH relativeFrom="page">
+              <wp:posOffset>440690</wp:posOffset>
+            </wp:positionH>
+            <wp:positionV relativeFrom="paragraph">
+              <wp:posOffset>991870</wp:posOffset>
+            </wp:positionV>
+            <wp:extent cx="7026910" cy="2423795"/>
+            <wp:effectExtent l="0" t="0" r="2540" b="0"/>
+            <wp:wrapTight wrapText="bothSides">
+              <wp:wrapPolygon edited="0">
+                <wp:start x="0" y="0"/>
+                <wp:lineTo x="0" y="21391"/>
+                <wp:lineTo x="21549" y="21391"/>
+                <wp:lineTo x="21549" y="0"/>
+                <wp:lineTo x="0" y="0"/>
+              </wp:wrapPolygon>
+            </wp:wrapTight>
+            <wp:docPr id="3" name="Picture 3"/>
+            <wp:cNvGraphicFramePr>
+              <a:graphicFrameLocks xmlns:a="http://schemas.openxmlformats.org/drawingml/2006/main" noChangeAspect="1"/>
+            </wp:cNvGraphicFramePr>
+            <a:graphic xmlns:a="http://schemas.openxmlformats.org/drawingml/2006/main">
+              <a:graphicData uri="http://schemas.openxmlformats.org/drawingml/2006/picture">
+                <pic:pic xmlns:pic="http://schemas.openxmlformats.org/drawingml/2006/picture">
+                  <pic:nvPicPr>
+                    <pic:cNvPr id="1" name=""/>
+                    <pic:cNvPicPr/>
+                  </pic:nvPicPr>
+                  <pic:blipFill>
+                    <a:blip r:embed="rId11">
+                      <a:extLst>
+                        <a:ext uri="{28A0092B-C50C-407E-A947-70E740481C1C}">
+                          <a14:useLocalDpi xmlns:a14="http://schemas.microsoft.com/office/drawing/2010/main" val="0"/>
+                        </a:ext>
+                      </a:extLst>
+                    </a:blip>
+                    <a:stretch>
+                      <a:fillRect/>
+                    </a:stretch>
+                  </pic:blipFill>
+                  <pic:spPr>
+                    <a:xfrm>
+                      <a:off x="0" y="0"/>
+                      <a:ext cx="7026910" cy="2423795"/>
+                    </a:xfrm>
+                    <a:prstGeom prst="rect">
+                      <a:avLst/>
+                    </a:prstGeom>
+                  </pic:spPr>
+                </pic:pic>
+              </a:graphicData>
+            </a:graphic>
+          </wp:anchor>
+        </w:drawing>
+      </w:r>
+      <w:r>
+        <w:t>T</w:t>
+      </w:r>
+      <w:commentRangeStart w:id="8"/>
+      <w:r>
+        <w:t xml:space="preserve">he following stacked </w:t>
+      </w:r>
+      <w:proofErr w:type="spellStart"/>
+      <w:r>
+        <w:t>barcharts</w:t>
+      </w:r>
+      <w:proofErr w:type="spellEnd"/>
+      <w:r>
+        <w:t xml:space="preserve"> are the microbiome compositions of 5 subjects from the BONUS Study; The different trajectories of the groups within subjects (“consistent” Veillonella in B180, B331 vs “decreasing” in B182, B335 </w:t>
+      </w:r>
+      <w:proofErr w:type="spellStart"/>
+      <w:r>
+        <w:t>etc</w:t>
+      </w:r>
+      <w:proofErr w:type="spellEnd"/>
+      <w:r>
+        <w:t>) could indicate the presence of these latent classes.</w:t>
+      </w:r>
+      <w:commentRangeEnd w:id="8"/>
+      <w:r>
+        <w:rPr>
+          <w:rStyle w:val="CommentReference"/>
+        </w:rPr>
+        <w:commentReference w:id="8"/>
+      </w:r>
+    </w:p>
+    <w:p>
+      <w:pPr>
+        <w:pStyle w:val="BodyText"/>
+        <w:ind w:firstLine="720"/>
+      </w:pPr>
+      <w:r>
+        <w:drawing>
+          <wp:inline distT="0" distB="0" distL="0" distR="0" wp14:anchorId="247226F0" wp14:editId="583DE4A1">
+            <wp:extent cx="2732567" cy="2816546"/>
+            <wp:effectExtent l="0" t="0" r="0" b="3175"/>
+            <wp:docPr id="1" name="Picture 1"/>
+            <wp:cNvGraphicFramePr>
+              <a:graphicFrameLocks xmlns:a="http://schemas.openxmlformats.org/drawingml/2006/main" noChangeAspect="1"/>
+            </wp:cNvGraphicFramePr>
+            <a:graphic xmlns:a="http://schemas.openxmlformats.org/drawingml/2006/main">
+              <a:graphicData uri="http://schemas.openxmlformats.org/drawingml/2006/picture">
+                <pic:pic xmlns:pic="http://schemas.openxmlformats.org/drawingml/2006/picture">
+                  <pic:nvPicPr>
+                    <pic:cNvPr id="1" name=""/>
+                    <pic:cNvPicPr/>
+                  </pic:nvPicPr>
+                  <pic:blipFill>
+                    <a:blip r:embed="rId13"/>
+                    <a:stretch>
+                      <a:fillRect/>
+                    </a:stretch>
+                  </pic:blipFill>
+                  <pic:spPr>
+                    <a:xfrm>
+                      <a:off x="0" y="0"/>
+                      <a:ext cx="2809206" cy="2895540"/>
+                    </a:xfrm>
+                    <a:prstGeom prst="rect">
+                      <a:avLst/>
+                    </a:prstGeom>
+                  </pic:spPr>
+                </pic:pic>
+              </a:graphicData>
+            </a:graphic>
+          </wp:inline>
+        </w:drawing>
+      </w:r>
+      <w:r>
+        <w:drawing>
+          <wp:inline distT="0" distB="0" distL="0" distR="0" wp14:anchorId="65B0F41C" wp14:editId="5A70E510">
+            <wp:extent cx="2706683" cy="2828261"/>
+            <wp:effectExtent l="0" t="0" r="0" b="0"/>
+            <wp:docPr id="2" name="Picture 2"/>
+            <wp:cNvGraphicFramePr>
+              <a:graphicFrameLocks xmlns:a="http://schemas.openxmlformats.org/drawingml/2006/main" noChangeAspect="1"/>
+            </wp:cNvGraphicFramePr>
+            <a:graphic xmlns:a="http://schemas.openxmlformats.org/drawingml/2006/main">
+              <a:graphicData uri="http://schemas.openxmlformats.org/drawingml/2006/picture">
+                <pic:pic xmlns:pic="http://schemas.openxmlformats.org/drawingml/2006/picture">
+                  <pic:nvPicPr>
+                    <pic:cNvPr id="1" name=""/>
+                    <pic:cNvPicPr/>
+                  </pic:nvPicPr>
+                  <pic:blipFill>
+                    <a:blip r:embed="rId14"/>
+                    <a:stretch>
+                      <a:fillRect/>
+                    </a:stretch>
+                  </pic:blipFill>
+                  <pic:spPr>
+                    <a:xfrm>
+                      <a:off x="0" y="0"/>
+                      <a:ext cx="3052178" cy="3189274"/>
+                    </a:xfrm>
+                    <a:prstGeom prst="rect">
+                      <a:avLst/>
+                    </a:prstGeom>
+                  </pic:spPr>
+                </pic:pic>
+              </a:graphicData>
+            </a:graphic>
+          </wp:inline>
+        </w:drawing>
+      </w:r>
+    </w:p>
+    <w:p>
+      <w:pPr>
+        <w:pStyle w:val="BodyText"/>
+        <w:ind w:firstLine="720"/>
+      </w:pPr>
+    </w:p>
+    <w:p>
+      <w:pPr>
         <w:pStyle w:val="Heading2"/>
       </w:pPr>
-      <w:bookmarkStart w:id="8" w:name="thesis-questions"/>
-      <w:r>
-        <w:lastRenderedPageBreak/>
+      <w:bookmarkStart w:id="9" w:name="thesis-questions"/>
+      <w:r>
         <w:t>Thesis Questions</w:t>
       </w:r>
-      <w:bookmarkEnd w:id="8"/>
+      <w:bookmarkEnd w:id="9"/>
     </w:p>
     <w:p>
       <w:pPr>
@@ -790,6 +1022,7 @@
         </w:numPr>
       </w:pPr>
       <w:r>
+        <w:lastRenderedPageBreak/>
         <w:t>When we build these classes what covariates are associated with our clusters?</w:t>
       </w:r>
     </w:p>
@@ -833,11 +1066,11 @@
       <w:pPr>
         <w:pStyle w:val="Heading2"/>
       </w:pPr>
-      <w:bookmarkStart w:id="9" w:name="methods"/>
+      <w:bookmarkStart w:id="10" w:name="methods"/>
       <w:r>
         <w:t>Methods</w:t>
       </w:r>
-      <w:bookmarkEnd w:id="9"/>
+      <w:bookmarkEnd w:id="10"/>
     </w:p>
     <w:p>
       <w:pPr>
@@ -851,21 +1084,29 @@
       <w:pPr>
         <w:pStyle w:val="Heading3"/>
       </w:pPr>
-      <w:bookmarkStart w:id="10" w:name="X35d3513c4db2a371b1fb39cd258b886e4f58cb3"/>
+      <w:bookmarkStart w:id="11" w:name="X35d3513c4db2a371b1fb39cd258b886e4f58cb3"/>
       <w:r>
         <w:t>Building a Latent Class Linear Mixed Model (Proust 2017 for all math sections)</w:t>
       </w:r>
-      <w:bookmarkEnd w:id="10"/>
+      <w:bookmarkEnd w:id="11"/>
     </w:p>
     <w:p>
       <w:pPr>
         <w:pStyle w:val="Heading4"/>
       </w:pPr>
-      <w:bookmarkStart w:id="11" w:name="what-is-a-latent-variable-bollen-2002"/>
-      <w:r>
-        <w:t>What is a Latent Variable? (bollen 2002)</w:t>
-      </w:r>
-      <w:bookmarkEnd w:id="11"/>
+      <w:bookmarkStart w:id="12" w:name="what-is-a-latent-variable-bollen-2002"/>
+      <w:r>
+        <w:t>What is a Latent Variable? (</w:t>
+      </w:r>
+      <w:proofErr w:type="spellStart"/>
+      <w:r>
+        <w:t>bollen</w:t>
+      </w:r>
+      <w:proofErr w:type="spellEnd"/>
+      <w:r>
+        <w:t xml:space="preserve"> 2002)</w:t>
+      </w:r>
+      <w:bookmarkEnd w:id="12"/>
     </w:p>
     <w:p>
       <w:pPr>
@@ -885,13 +1126,37 @@
         <w:t xml:space="preserve"> </w:t>
       </w:r>
       <w:r>
-        <w:t>For example, we can’t measure self-esteem (latent), but we can use the compiled answers on a questionnaire (observed r.v.) to glean information about it</w:t>
+        <w:t xml:space="preserve">For example, we </w:t>
+      </w:r>
+      <w:proofErr w:type="gramStart"/>
+      <w:r>
+        <w:t>can’t</w:t>
+      </w:r>
+      <w:proofErr w:type="gramEnd"/>
+      <w:r>
+        <w:t xml:space="preserve"> measure self-esteem (latent), but we can use the compiled answers on a questionnaire (observed </w:t>
+      </w:r>
+      <w:proofErr w:type="spellStart"/>
+      <w:r>
+        <w:t>r.v.</w:t>
+      </w:r>
+      <w:proofErr w:type="spellEnd"/>
+      <w:r>
+        <w:t>) to glean information about it</w:t>
       </w:r>
       <w:r>
         <w:t xml:space="preserve">. </w:t>
       </w:r>
       <w:r>
-        <w:t>Wu, Berkow (2013) defines the true bacterial composition in a sample</w:t>
+        <w:t xml:space="preserve">Wu, </w:t>
+      </w:r>
+      <w:proofErr w:type="spellStart"/>
+      <w:r>
+        <w:t>Berkow</w:t>
+      </w:r>
+      <w:proofErr w:type="spellEnd"/>
+      <w:r>
+        <w:t xml:space="preserve"> (2013) defines the true bacterial composition in a sample</w:t>
       </w:r>
       <w:r>
         <w:t xml:space="preserve"> as a latent variable</w:t>
@@ -912,28 +1177,36 @@
         <w:ind w:firstLine="720"/>
       </w:pPr>
       <w:r>
-        <w:t xml:space="preserve"> I am interested in treating the phenotypes of subjects as a latent variable, and using the measured composition of their microbiome communities (specifically their trajectories) to build these phenotypes.</w:t>
+        <w:t xml:space="preserve"> I am interested in treating the phenotypes of subjects as a latent </w:t>
+      </w:r>
+      <w:proofErr w:type="gramStart"/>
+      <w:r>
+        <w:t>variable, and</w:t>
+      </w:r>
+      <w:proofErr w:type="gramEnd"/>
+      <w:r>
+        <w:t xml:space="preserve"> using the measured composition of their microbiome communities (specifically their trajectories) to build these phenotypes.</w:t>
       </w:r>
     </w:p>
     <w:p>
       <w:pPr>
         <w:pStyle w:val="Heading3"/>
       </w:pPr>
-      <w:bookmarkStart w:id="12" w:name="how-does-this-compare-to-other-methods"/>
+      <w:bookmarkStart w:id="13" w:name="how-does-this-compare-to-other-methods"/>
       <w:r>
         <w:rPr>
           <w:highlight w:val="yellow"/>
         </w:rPr>
         <w:t xml:space="preserve">how does </w:t>
       </w:r>
-      <w:commentRangeStart w:id="13"/>
+      <w:commentRangeStart w:id="14"/>
       <w:r>
         <w:rPr>
           <w:highlight w:val="yellow"/>
         </w:rPr>
         <w:t>this compare</w:t>
       </w:r>
-      <w:commentRangeEnd w:id="13"/>
+      <w:commentRangeEnd w:id="14"/>
       <w:r>
         <w:rPr>
           <w:rStyle w:val="CommentReference"/>
@@ -943,15 +1216,23 @@
           <w:color w:val="auto"/>
           <w:highlight w:val="yellow"/>
         </w:rPr>
-        <w:commentReference w:id="13"/>
+        <w:commentReference w:id="14"/>
       </w:r>
       <w:r>
         <w:rPr>
           <w:highlight w:val="yellow"/>
         </w:rPr>
-        <w:t xml:space="preserve"> to other methods</w:t>
-      </w:r>
-      <w:bookmarkEnd w:id="12"/>
+        <w:t xml:space="preserve"> to other </w:t>
+      </w:r>
+      <w:proofErr w:type="gramStart"/>
+      <w:r>
+        <w:rPr>
+          <w:highlight w:val="yellow"/>
+        </w:rPr>
+        <w:t>methods</w:t>
+      </w:r>
+      <w:bookmarkEnd w:id="13"/>
+      <w:proofErr w:type="gramEnd"/>
     </w:p>
     <w:p>
       <w:pPr>
@@ -968,18 +1249,26 @@
         <w:t xml:space="preserve"> cluster analysis</w:t>
       </w:r>
       <w:r>
-        <w:t>. We are interested in identifying unmeasured clusters (phenotypes) via the trajectories of the microbial composition of the airways of the subjects. With this method we are able to incorporate a linear mixed model framework into the modeling of our phenotypes to adequately fit longitudinal microbiome data, where regular mixed models may be inappropriate.</w:t>
+        <w:t xml:space="preserve">. We are interested in identifying unmeasured clusters (phenotypes) via the trajectories of the microbial composition of the airways of the subjects. With this method we </w:t>
+      </w:r>
+      <w:proofErr w:type="gramStart"/>
+      <w:r>
+        <w:t>are able to</w:t>
+      </w:r>
+      <w:proofErr w:type="gramEnd"/>
+      <w:r>
+        <w:t xml:space="preserve"> incorporate a linear mixed model framework into the modeling of our phenotypes to adequately fit longitudinal microbiome data, where regular mixed models may be inappropriate.</w:t>
       </w:r>
     </w:p>
     <w:p>
       <w:pPr>
         <w:pStyle w:val="Heading4"/>
       </w:pPr>
-      <w:bookmarkStart w:id="14" w:name="lmm-recap"/>
+      <w:bookmarkStart w:id="15" w:name="lmm-recap"/>
       <w:r>
         <w:t>LMM recap</w:t>
       </w:r>
-      <w:bookmarkEnd w:id="14"/>
+      <w:bookmarkEnd w:id="15"/>
     </w:p>
     <w:p>
       <w:pPr>
@@ -1435,7 +1724,23 @@
         </m:r>
       </m:oMath>
       <w:r>
-        <w:t xml:space="preserve"> is our vector of random effects. Trajectory shapes in </w:t>
+        <w:t xml:space="preserve"> is our v</w:t>
+      </w:r>
+      <w:proofErr w:type="spellStart"/>
+      <w:r>
+        <w:t>ector</w:t>
+      </w:r>
+      <w:proofErr w:type="spellEnd"/>
+      <w:r>
+        <w:t xml:space="preserve"> of random </w:t>
+      </w:r>
+      <w:proofErr w:type="gramStart"/>
+      <w:r>
+        <w:t>effects.</w:t>
+      </w:r>
+      <w:proofErr w:type="gramEnd"/>
+      <w:r>
+        <w:t xml:space="preserve"> Trajectory shapes in </w:t>
       </w:r>
       <m:oMath>
         <m:r>
@@ -1523,7 +1828,15 @@
         </m:sSub>
       </m:oMath>
       <w:r>
-        <w:t xml:space="preserve"> are independent Normal errors with variance </w:t>
+        <w:t xml:space="preserve"> are independe</w:t>
+      </w:r>
+      <w:proofErr w:type="spellStart"/>
+      <w:r>
+        <w:t>nt</w:t>
+      </w:r>
+      <w:proofErr w:type="spellEnd"/>
+      <w:r>
+        <w:t xml:space="preserve"> Normal errors with variance </w:t>
       </w:r>
       <m:oMath>
         <m:sSubSup>
@@ -1597,7 +1910,11 @@
         </m:r>
       </m:oMath>
       <w:r>
-        <w:t xml:space="preserve"> is a zero-mean Gaussian stochastic process or a stationary process with parameter </w:t>
+        <w:t xml:space="preserve"> is a zero-mean Gaussian </w:t>
+      </w:r>
+      <w:r>
+        <w:lastRenderedPageBreak/>
+        <w:t xml:space="preserve">stochastic process or a stationary process with parameter </w:t>
       </w:r>
       <m:oMath>
         <m:sSubSup>
@@ -1648,11 +1965,11 @@
       <w:pPr>
         <w:pStyle w:val="Heading4"/>
       </w:pPr>
-      <w:bookmarkStart w:id="15" w:name="latent-process-mixed-model"/>
+      <w:bookmarkStart w:id="16" w:name="latent-process-mixed-model"/>
       <w:r>
         <w:t>Latent Process Mixed Model</w:t>
       </w:r>
-      <w:bookmarkEnd w:id="15"/>
+      <w:bookmarkEnd w:id="16"/>
     </w:p>
     <w:p>
       <w:pPr>
@@ -1981,7 +2298,15 @@
         <w:pStyle w:val="BodyText"/>
       </w:pPr>
       <w:r>
-        <w:t xml:space="preserve">In order to account for different types of longitudinal markers (nonnormal), a link function </w:t>
+        <w:t>In order to account for different types of longitudinal markers (</w:t>
+      </w:r>
+      <w:proofErr w:type="spellStart"/>
+      <w:r>
+        <w:t>nonnormal</w:t>
+      </w:r>
+      <w:proofErr w:type="spellEnd"/>
+      <w:r>
+        <w:t xml:space="preserve">), a link function </w:t>
       </w:r>
       <m:oMath>
         <m:r>
@@ -2271,8 +2596,21 @@
         </m:r>
       </m:oMath>
       <w:r>
-        <w:t xml:space="preserve"> are the parameters to the link function which transforms outcomes to Normally distributed to fit framework of standard LMM.</w:t>
-      </w:r>
+        <w:t xml:space="preserve"> are the parameters to the link function which t</w:t>
+      </w:r>
+      <w:proofErr w:type="spellStart"/>
+      <w:r>
+        <w:t>ransforms</w:t>
+      </w:r>
+      <w:proofErr w:type="spellEnd"/>
+      <w:r>
+        <w:t xml:space="preserve"> outcomes to Normally distributed to fit framework of standard </w:t>
+      </w:r>
+      <w:proofErr w:type="gramStart"/>
+      <w:r>
+        <w:t>LMM.</w:t>
+      </w:r>
+      <w:proofErr w:type="gramEnd"/>
       <w:r>
         <w:t xml:space="preserve"> It is important to mention that the package has several options to transform the outcome</w:t>
       </w:r>
@@ -2301,10 +2639,18 @@
         <w:t>ing the</w:t>
       </w:r>
       <w:r>
-        <w:t xml:space="preserve"> beta CDF, </w:t>
-      </w:r>
-      <w:r>
-        <w:t xml:space="preserve">and using a </w:t>
+        <w:t xml:space="preserve"> beta </w:t>
+      </w:r>
+      <w:proofErr w:type="gramStart"/>
+      <w:r>
+        <w:t xml:space="preserve">CDF, </w:t>
+      </w:r>
+      <w:r>
+        <w:t>and</w:t>
+      </w:r>
+      <w:proofErr w:type="gramEnd"/>
+      <w:r>
+        <w:t xml:space="preserve"> using a </w:t>
       </w:r>
       <w:r>
         <w:t>basis of quadratic I-splines</w:t>
@@ -2403,7 +2749,7 @@
       <w:pPr>
         <w:pStyle w:val="Heading4"/>
       </w:pPr>
-      <w:bookmarkStart w:id="16" w:name="X29c5f2686bead1d2be7cb2d296706ebc6d40bc1"/>
+      <w:bookmarkStart w:id="17" w:name="X29c5f2686bead1d2be7cb2d296706ebc6d40bc1"/>
       <w:r>
         <w:t>M</w:t>
       </w:r>
@@ -2422,7 +2768,7 @@
       <w:r>
         <w:t>arkers</w:t>
       </w:r>
-      <w:bookmarkEnd w:id="16"/>
+      <w:bookmarkEnd w:id="17"/>
     </w:p>
     <w:p>
       <w:pPr>
@@ -2441,17 +2787,43 @@
         <w:t>ed</w:t>
       </w:r>
       <w:r>
-        <w:t xml:space="preserve"> to the multivariate case involving multiple longitudinal markers (eg. different bacteria taxa)</w:t>
+        <w:t xml:space="preserve"> to the multivariate case involving multiple longitudinal markers (</w:t>
+      </w:r>
+      <w:proofErr w:type="spellStart"/>
+      <w:r>
+        <w:t>eg.</w:t>
+      </w:r>
+      <w:proofErr w:type="spellEnd"/>
+      <w:r>
+        <w:t xml:space="preserve"> different bacteria taxa)</w:t>
       </w:r>
       <w:r>
         <w:t xml:space="preserve"> with function </w:t>
       </w:r>
+      <w:proofErr w:type="spellStart"/>
+      <w:proofErr w:type="gramStart"/>
       <w:r>
         <w:rPr>
           <w:i/>
           <w:iCs/>
         </w:rPr>
-        <w:t>multlcmm()</w:t>
+        <w:t>multlcmm</w:t>
+      </w:r>
+      <w:proofErr w:type="spellEnd"/>
+      <w:r>
+        <w:rPr>
+          <w:i/>
+          <w:iCs/>
+        </w:rPr>
+        <w:t>(</w:t>
+      </w:r>
+      <w:proofErr w:type="gramEnd"/>
+      <w:r>
+        <w:rPr>
+          <w:i/>
+          <w:iCs/>
+        </w:rPr>
+        <w:t>)</w:t>
       </w:r>
       <w:r>
         <w:t xml:space="preserve"> </w:t>
@@ -2511,7 +2883,15 @@
         </m:sSub>
       </m:oMath>
       <w:r>
-        <w:t xml:space="preserve"> similar to previous section.</w:t>
+        <w:t xml:space="preserve"> </w:t>
+      </w:r>
+      <w:proofErr w:type="gramStart"/>
+      <w:r>
+        <w:t>similar to</w:t>
+      </w:r>
+      <w:proofErr w:type="gramEnd"/>
+      <w:r>
+        <w:t xml:space="preserve"> previous section.</w:t>
       </w:r>
       <w:r>
         <w:t xml:space="preserve"> Fitting this model has </w:t>
@@ -2530,12 +2910,11 @@
       <w:pPr>
         <w:pStyle w:val="Heading3"/>
       </w:pPr>
-      <w:bookmarkStart w:id="17" w:name="latent-class-mixed-models"/>
-      <w:r>
-        <w:lastRenderedPageBreak/>
+      <w:bookmarkStart w:id="18" w:name="latent-class-mixed-models"/>
+      <w:r>
         <w:t>Latent Class Mixed Models</w:t>
       </w:r>
-      <w:bookmarkEnd w:id="17"/>
+      <w:bookmarkEnd w:id="18"/>
     </w:p>
     <w:p>
       <w:pPr>
@@ -2608,8 +2987,13 @@
         <w:t>.</w:t>
       </w:r>
       <w:r>
-        <w:t xml:space="preserve"> P(</w:t>
-      </w:r>
+        <w:t xml:space="preserve"> </w:t>
+      </w:r>
+      <w:proofErr w:type="gramStart"/>
+      <w:r>
+        <w:t>P(</w:t>
+      </w:r>
+      <w:proofErr w:type="gramEnd"/>
       <m:oMath>
         <m:sSub>
           <m:sSubPr>
@@ -2716,6 +3100,7 @@
         <w:pStyle w:val="BodyText"/>
       </w:pPr>
       <w:r>
+        <w:lastRenderedPageBreak/>
         <w:t xml:space="preserve">For a Normal outcome </w:t>
       </w:r>
       <m:oMath>
@@ -3525,28 +3910,44 @@
         <w:t>he parameters to be estimated</w:t>
       </w:r>
       <w:r>
-        <w:t xml:space="preserve"> are </w:t>
-      </w:r>
-      <w:r>
-        <w:t>: Fixed effects, Random effects, variance of w, variance of the errors, parameters for beta transformation (link for outcome to latent process, p(c = g), w)( quite a few parameters).</w:t>
+        <w:t xml:space="preserve"> </w:t>
+      </w:r>
+      <w:proofErr w:type="gramStart"/>
+      <w:r>
+        <w:t xml:space="preserve">are </w:t>
+      </w:r>
+      <w:r>
+        <w:t>:</w:t>
+      </w:r>
+      <w:proofErr w:type="gramEnd"/>
+      <w:r>
+        <w:t xml:space="preserve"> Fixed effects, Random effects, variance of w, variance of the errors, parameters for beta transformation (link for outcome to latent process, p(c = g), w)( quite a few parameters).</w:t>
       </w:r>
     </w:p>
     <w:p>
       <w:pPr>
         <w:pStyle w:val="Heading3"/>
       </w:pPr>
-      <w:bookmarkStart w:id="18" w:name="estimation-of-parameters-and-likelihoods"/>
+      <w:bookmarkStart w:id="19" w:name="estimation-of-parameters-and-likelihoods"/>
       <w:r>
         <w:t>Estimation of parameters and likelihoods</w:t>
       </w:r>
-      <w:bookmarkEnd w:id="18"/>
+      <w:bookmarkEnd w:id="19"/>
     </w:p>
     <w:p>
       <w:pPr>
         <w:pStyle w:val="FirstParagraph"/>
       </w:pPr>
       <w:r>
-        <w:t>The individual contribution to the likelihood of a lcmm is:</w:t>
+        <w:t xml:space="preserve">The individual contribution to the likelihood of a </w:t>
+      </w:r>
+      <w:proofErr w:type="spellStart"/>
+      <w:r>
+        <w:t>lcmm</w:t>
+      </w:r>
+      <w:proofErr w:type="spellEnd"/>
+      <w:r>
+        <w:t xml:space="preserve"> is:</w:t>
       </w:r>
     </w:p>
     <w:p>
@@ -4119,7 +4520,23 @@
         <w:t xml:space="preserve"> </w:t>
       </w:r>
       <w:r>
-        <w:t>In the lcmm package, an extended Marquadt algorithm (Newton-Raphson family) will be used to maximize the log-likelihood.</w:t>
+        <w:t xml:space="preserve">In the </w:t>
+      </w:r>
+      <w:proofErr w:type="spellStart"/>
+      <w:r>
+        <w:t>lcmm</w:t>
+      </w:r>
+      <w:proofErr w:type="spellEnd"/>
+      <w:r>
+        <w:t xml:space="preserve"> package, an extended </w:t>
+      </w:r>
+      <w:proofErr w:type="spellStart"/>
+      <w:r>
+        <w:t>Marquadt</w:t>
+      </w:r>
+      <w:proofErr w:type="spellEnd"/>
+      <w:r>
+        <w:t xml:space="preserve"> algorithm (Newton-Raphson family) will be used to maximize the log-likelihood.</w:t>
       </w:r>
       <w:r>
         <w:t xml:space="preserve"> </w:t>
@@ -4438,8 +4855,13 @@
         </m:r>
       </m:oMath>
       <w:r>
-        <w:t>th iteration.</w:t>
-      </w:r>
+        <w:t xml:space="preserve">th </w:t>
+      </w:r>
+      <w:proofErr w:type="gramStart"/>
+      <w:r>
+        <w:t>iteration.</w:t>
+      </w:r>
+      <w:proofErr w:type="gramEnd"/>
       <w:r>
         <w:t xml:space="preserve"> </w:t>
       </w:r>
@@ -4474,29 +4896,27 @@
         </m:sSup>
       </m:oMath>
       <w:r>
-        <w:t xml:space="preserve">). Having multiple </w:t>
-      </w:r>
-      <w:r>
-        <w:lastRenderedPageBreak/>
-        <w:t>criteria is important because the shape of the log-likelihood in lcmm can be relatively flat in areas of the parameter space.</w:t>
+        <w:t xml:space="preserve">). Having multiple criteria is important because the shape of the log-likelihood in </w:t>
+      </w:r>
+      <w:proofErr w:type="spellStart"/>
+      <w:r>
+        <w:t>lcmm</w:t>
+      </w:r>
+      <w:proofErr w:type="spellEnd"/>
+      <w:r>
+        <w:t xml:space="preserve"> can be relatively flat in areas of the parameter space.</w:t>
       </w:r>
     </w:p>
     <w:p>
       <w:pPr>
         <w:pStyle w:val="Heading2"/>
       </w:pPr>
-      <w:bookmarkStart w:id="19" w:name="proposed-implementation"/>
-      <w:r>
-        <w:rPr>
-          <w:highlight w:val="yellow"/>
-        </w:rPr>
+      <w:bookmarkStart w:id="20" w:name="proposed-implementation"/>
+      <w:r>
         <w:t xml:space="preserve">Proposed </w:t>
       </w:r>
-      <w:bookmarkEnd w:id="19"/>
-      <w:r>
-        <w:rPr>
-          <w:highlight w:val="yellow"/>
-        </w:rPr>
+      <w:bookmarkEnd w:id="20"/>
+      <w:r>
         <w:t>Analysis</w:t>
       </w:r>
     </w:p>
@@ -4520,6 +4940,7 @@
           <w:color w:val="4F81BD" w:themeColor="accent1"/>
           <w:sz w:val="28"/>
           <w:szCs w:val="28"/>
+          <w:highlight w:val="yellow"/>
         </w:rPr>
         <w:t>Data</w:t>
       </w:r>
@@ -4531,6 +4952,7 @@
           <w:color w:val="4F81BD" w:themeColor="accent1"/>
           <w:sz w:val="28"/>
           <w:szCs w:val="28"/>
+          <w:highlight w:val="yellow"/>
         </w:rPr>
         <w:t xml:space="preserve"> Manipulation</w:t>
       </w:r>
@@ -4538,11 +4960,15 @@
     <w:p>
       <w:pPr>
         <w:pStyle w:val="BodyText"/>
-      </w:pPr>
-      <w:r>
         <w:rPr>
           <w:rFonts w:cstheme="majorHAnsi"/>
         </w:rPr>
+      </w:pPr>
+      <w:r>
+        <w:rPr>
+          <w:rFonts w:cstheme="majorHAnsi"/>
+        </w:rPr>
+        <w:lastRenderedPageBreak/>
         <w:t>I will be looking to split the</w:t>
       </w:r>
       <w:r>
@@ -4567,48 +4993,464 @@
         <w:rPr>
           <w:rFonts w:cstheme="majorHAnsi"/>
         </w:rPr>
-        <w:t>: Streptococcus, Prevotella, Veillonella, and Other.</w:t>
+        <w:t>: Streptococcus, Prevotella, Veillonella, and Other</w:t>
       </w:r>
       <w:r>
         <w:rPr>
           <w:rFonts w:cstheme="majorHAnsi"/>
         </w:rPr>
-        <w:t xml:space="preserve"> In order to fit a latent class mixed model, I will normalize the outcomes; </w:t>
-      </w:r>
-      <w:r>
-        <w:t xml:space="preserve">for compositional data, two common transformations are the centered logratio transformation </w:t>
-      </w:r>
-      <w:r>
-        <w:t xml:space="preserve">(CLR) </w:t>
-      </w:r>
-      <w:r>
-        <w:t>and the isometric logratio transformation</w:t>
-      </w:r>
-      <w:r>
-        <w:t xml:space="preserve"> (ILR)</w:t>
-      </w:r>
-      <w:r>
-        <w:t xml:space="preserve">. </w:t>
-      </w:r>
-      <w:commentRangeStart w:id="20"/>
-      <w:r>
-        <w:t xml:space="preserve">While the CLR transformation </w:t>
-      </w:r>
-      <w:commentRangeEnd w:id="20"/>
+        <w:t xml:space="preserve"> are the preliminary groups (suggested by Brandie). </w:t>
+      </w:r>
+      <w:commentRangeStart w:id="21"/>
+      <w:r>
+        <w:rPr>
+          <w:rFonts w:cstheme="majorHAnsi"/>
+        </w:rPr>
+        <w:t>The Streptococcus genus made up 50.9% of the total sequence counts</w:t>
+      </w:r>
+      <w:commentRangeEnd w:id="21"/>
       <w:r>
         <w:rPr>
           <w:rStyle w:val="CommentReference"/>
         </w:rPr>
-        <w:commentReference w:id="20"/>
-      </w:r>
-      <w:r>
-        <w:t xml:space="preserve">is more simple to compute and interpret, the resulting parts sums to 0, which may lead to singularity issues in model fitting (However, this may not be an issue depending on whether we use all parts of the composition). Because of this the ILR (which does not run into singularity issues at the cost of </w:t>
+        <w:commentReference w:id="21"/>
+      </w:r>
+      <w:r>
+        <w:rPr>
+          <w:rFonts w:cstheme="majorHAnsi"/>
+        </w:rPr>
+        <w:t>, Veillonella made up 12.3%</w:t>
+      </w:r>
+      <w:r>
+        <w:rPr>
+          <w:rFonts w:cstheme="majorHAnsi"/>
+        </w:rPr>
+        <w:t xml:space="preserve">, Neisseria made up 7.6%, and Prevotella made up 6.7%. It could make sense to make 5 groups (Streptococcus, Veillonella, Neisseria, Prevotella, and Other), or substitute Neisseria for Prevotella as one of the groups. These were the only groupings with counts over 10 million, with the next most counted genus being </w:t>
+      </w:r>
+      <w:proofErr w:type="spellStart"/>
+      <w:r>
+        <w:rPr>
+          <w:rFonts w:cstheme="majorHAnsi"/>
+        </w:rPr>
+        <w:t>Gemella</w:t>
+      </w:r>
+      <w:proofErr w:type="spellEnd"/>
+      <w:r>
+        <w:rPr>
+          <w:rFonts w:cstheme="majorHAnsi"/>
+        </w:rPr>
+        <w:t>, and class Bacilli with ~ 5 million counts each.</w:t>
+      </w:r>
+    </w:p>
+    <w:p>
+      <w:pPr>
+        <w:pStyle w:val="BodyText"/>
+      </w:pPr>
+      <w:r>
+        <w:rPr>
+          <w:rFonts w:cstheme="majorHAnsi"/>
+        </w:rPr>
+        <w:t xml:space="preserve">In order to fit a latent class mixed model, I will normalize the outcomes; </w:t>
+      </w:r>
+      <w:r>
+        <w:t xml:space="preserve">for compositional data, two common transformations are the centered </w:t>
+      </w:r>
+      <w:proofErr w:type="spellStart"/>
+      <w:r>
+        <w:t>logratio</w:t>
+      </w:r>
+      <w:proofErr w:type="spellEnd"/>
+      <w:r>
+        <w:t xml:space="preserve"> transformation </w:t>
+      </w:r>
+      <w:r>
+        <w:t xml:space="preserve">(CLR) </w:t>
+      </w:r>
+      <w:r>
+        <w:t xml:space="preserve">and the isometric </w:t>
+      </w:r>
+      <w:proofErr w:type="spellStart"/>
+      <w:r>
+        <w:t>logratio</w:t>
+      </w:r>
+      <w:proofErr w:type="spellEnd"/>
+      <w:r>
+        <w:t xml:space="preserve"> transformation</w:t>
+      </w:r>
+      <w:r>
+        <w:t xml:space="preserve"> (ILR)</w:t>
+      </w:r>
+      <w:r>
+        <w:t xml:space="preserve">. </w:t>
+      </w:r>
+    </w:p>
+    <w:p>
+      <w:pPr>
+        <w:pStyle w:val="BodyText"/>
+      </w:pPr>
+      <w:r>
+        <w:t>The CLR transform of vector x is:</w:t>
+      </w:r>
+    </w:p>
+    <w:p>
+      <w:pPr>
+        <w:pStyle w:val="BodyText"/>
+        <w:rPr>
+          <w:rFonts w:eastAsiaTheme="minorEastAsia"/>
+        </w:rPr>
+      </w:pPr>
+      <m:oMathPara>
+        <m:oMath>
+          <m:r>
+            <w:rPr>
+              <w:rFonts w:ascii="Cambria Math" w:hAnsi="Cambria Math"/>
+            </w:rPr>
+            <m:t>clr</m:t>
+          </m:r>
+          <m:d>
+            <m:dPr>
+              <m:ctrlPr>
+                <w:rPr>
+                  <w:rFonts w:ascii="Cambria Math" w:hAnsi="Cambria Math"/>
+                </w:rPr>
+              </m:ctrlPr>
+            </m:dPr>
+            <m:e>
+              <m:r>
+                <w:rPr>
+                  <w:rFonts w:ascii="Cambria Math" w:hAnsi="Cambria Math"/>
+                </w:rPr>
+                <m:t>x</m:t>
+              </m:r>
+            </m:e>
+          </m:d>
+          <m:r>
+            <w:rPr>
+              <w:rFonts w:ascii="Cambria Math" w:eastAsia="Cambria Math" w:hAnsi="Cambria Math" w:cs="Cambria Math"/>
+            </w:rPr>
+            <m:t>=</m:t>
+          </m:r>
+          <m:func>
+            <m:funcPr>
+              <m:ctrlPr>
+                <w:rPr>
+                  <w:rFonts w:ascii="Cambria Math" w:eastAsia="Cambria Math" w:hAnsi="Cambria Math" w:cs="Cambria Math"/>
+                </w:rPr>
+              </m:ctrlPr>
+            </m:funcPr>
+            <m:fName>
+              <m:r>
+                <w:rPr>
+                  <w:rFonts w:ascii="Cambria Math" w:eastAsia="Cambria Math" w:hAnsi="Cambria Math" w:cs="Cambria Math"/>
+                </w:rPr>
+                <m:t>ln</m:t>
+              </m:r>
+            </m:fName>
+            <m:e>
+              <m:d>
+                <m:dPr>
+                  <m:ctrlPr>
+                    <w:rPr>
+                      <w:rFonts w:ascii="Cambria Math" w:eastAsia="Cambria Math" w:hAnsi="Cambria Math" w:cs="Cambria Math"/>
+                      <w:i/>
+                    </w:rPr>
+                  </m:ctrlPr>
+                </m:dPr>
+                <m:e>
+                  <m:sSub>
+                    <m:sSubPr>
+                      <m:ctrlPr>
+                        <w:rPr>
+                          <w:rFonts w:ascii="Cambria Math" w:eastAsia="Cambria Math" w:hAnsi="Cambria Math" w:cs="Cambria Math"/>
+                          <w:i/>
+                        </w:rPr>
+                      </m:ctrlPr>
+                    </m:sSubPr>
+                    <m:e>
+                      <m:r>
+                        <w:rPr>
+                          <w:rFonts w:ascii="Cambria Math" w:eastAsia="Cambria Math" w:hAnsi="Cambria Math" w:cs="Cambria Math"/>
+                        </w:rPr>
+                        <m:t>x</m:t>
+                      </m:r>
+                    </m:e>
+                    <m:sub>
+                      <m:r>
+                        <w:rPr>
+                          <w:rFonts w:ascii="Cambria Math" w:eastAsia="Cambria Math" w:hAnsi="Cambria Math" w:cs="Cambria Math"/>
+                        </w:rPr>
+                        <m:t>i</m:t>
+                      </m:r>
+                    </m:sub>
+                  </m:sSub>
+                  <m:r>
+                    <w:rPr>
+                      <w:rFonts w:ascii="Cambria Math" w:eastAsia="Cambria Math" w:hAnsi="Cambria Math" w:cs="Cambria Math"/>
+                    </w:rPr>
+                    <w:softHyphen/>
+                  </m:r>
+                </m:e>
+              </m:d>
+            </m:e>
+          </m:func>
+          <m:r>
+            <w:rPr>
+              <w:rFonts w:ascii="Cambria Math" w:eastAsia="Cambria Math" w:hAnsi="Cambria Math" w:cs="Cambria Math"/>
+            </w:rPr>
+            <m:t xml:space="preserve">- </m:t>
+          </m:r>
+          <m:f>
+            <m:fPr>
+              <m:ctrlPr>
+                <w:rPr>
+                  <w:rFonts w:ascii="Cambria Math" w:eastAsia="Cambria Math" w:hAnsi="Cambria Math" w:cs="Cambria Math"/>
+                  <w:i/>
+                </w:rPr>
+              </m:ctrlPr>
+            </m:fPr>
+            <m:num>
+              <m:r>
+                <w:rPr>
+                  <w:rFonts w:ascii="Cambria Math" w:eastAsia="Cambria Math" w:hAnsi="Cambria Math" w:cs="Cambria Math"/>
+                </w:rPr>
+                <m:t>1</m:t>
+              </m:r>
+            </m:num>
+            <m:den>
+              <m:r>
+                <w:rPr>
+                  <w:rFonts w:ascii="Cambria Math" w:eastAsia="Cambria Math" w:hAnsi="Cambria Math" w:cs="Cambria Math"/>
+                </w:rPr>
+                <m:t>D</m:t>
+              </m:r>
+            </m:den>
+          </m:f>
+          <m:nary>
+            <m:naryPr>
+              <m:chr m:val="∑"/>
+              <m:grow m:val="1"/>
+              <m:ctrlPr>
+                <w:rPr>
+                  <w:rFonts w:ascii="Cambria Math" w:hAnsi="Cambria Math"/>
+                </w:rPr>
+              </m:ctrlPr>
+            </m:naryPr>
+            <m:sub>
+              <m:r>
+                <w:rPr>
+                  <w:rFonts w:ascii="Cambria Math" w:eastAsia="Cambria Math" w:hAnsi="Cambria Math" w:cs="Cambria Math"/>
+                </w:rPr>
+                <m:t>j=1</m:t>
+              </m:r>
+            </m:sub>
+            <m:sup>
+              <m:r>
+                <w:rPr>
+                  <w:rFonts w:ascii="Cambria Math" w:eastAsia="Cambria Math" w:hAnsi="Cambria Math" w:cs="Cambria Math"/>
+                </w:rPr>
+                <m:t>D</m:t>
+              </m:r>
+            </m:sup>
+            <m:e>
+              <m:r>
+                <w:rPr>
+                  <w:rFonts w:ascii="Cambria Math" w:eastAsia="Cambria Math" w:hAnsi="Cambria Math" w:cs="Cambria Math"/>
+                </w:rPr>
+                <m:t>ln(</m:t>
+              </m:r>
+              <m:sSub>
+                <m:sSubPr>
+                  <m:ctrlPr>
+                    <w:rPr>
+                      <w:rFonts w:ascii="Cambria Math" w:eastAsia="Cambria Math" w:hAnsi="Cambria Math" w:cs="Cambria Math"/>
+                      <w:i/>
+                    </w:rPr>
+                  </m:ctrlPr>
+                </m:sSubPr>
+                <m:e>
+                  <m:r>
+                    <w:rPr>
+                      <w:rFonts w:ascii="Cambria Math" w:eastAsia="Cambria Math" w:hAnsi="Cambria Math" w:cs="Cambria Math"/>
+                    </w:rPr>
+                    <m:t>x</m:t>
+                  </m:r>
+                </m:e>
+                <m:sub>
+                  <m:r>
+                    <w:rPr>
+                      <w:rFonts w:ascii="Cambria Math" w:eastAsia="Cambria Math" w:hAnsi="Cambria Math" w:cs="Cambria Math"/>
+                    </w:rPr>
+                    <m:t>j</m:t>
+                  </m:r>
+                </m:sub>
+              </m:sSub>
+              <m:r>
+                <w:rPr>
+                  <w:rFonts w:ascii="Cambria Math" w:eastAsia="Cambria Math" w:hAnsi="Cambria Math" w:cs="Cambria Math"/>
+                </w:rPr>
+                <m:t>)</m:t>
+              </m:r>
+            </m:e>
+          </m:nary>
+        </m:oMath>
+      </m:oMathPara>
+    </w:p>
+    <w:p>
+      <w:pPr>
+        <w:pStyle w:val="BodyText"/>
+        <w:rPr>
+          <w:rFonts w:eastAsiaTheme="minorEastAsia"/>
+        </w:rPr>
+      </w:pPr>
+      <w:r>
+        <w:rPr>
+          <w:rFonts w:eastAsiaTheme="minorEastAsia"/>
+        </w:rPr>
+        <w:t>The ILR transform of a vector x is:</w:t>
+      </w:r>
+    </w:p>
+    <w:p>
+      <w:pPr>
+        <w:pStyle w:val="BodyText"/>
+        <w:rPr>
+          <w:rFonts w:eastAsiaTheme="minorEastAsia"/>
+        </w:rPr>
+      </w:pPr>
+      <m:oMath>
+        <m:r>
+          <w:rPr>
+            <w:rFonts w:ascii="Cambria Math" w:eastAsiaTheme="minorEastAsia" w:hAnsi="Cambria Math"/>
+          </w:rPr>
+          <m:t>ilr(x)</m:t>
+        </m:r>
+        <m:r>
+          <w:rPr>
+            <w:rFonts w:ascii="Cambria Math" w:eastAsiaTheme="minorEastAsia" w:hAnsi="Cambria Math"/>
+          </w:rPr>
+          <m:t>=</m:t>
+        </m:r>
+        <m:r>
+          <w:rPr>
+            <w:rFonts w:ascii="Cambria Math" w:eastAsiaTheme="minorEastAsia" w:hAnsi="Cambria Math"/>
+          </w:rPr>
+          <m:t>clr(x)</m:t>
+        </m:r>
+        <m:sSup>
+          <m:sSupPr>
+            <m:ctrlPr>
+              <w:rPr>
+                <w:rFonts w:ascii="Cambria Math" w:eastAsiaTheme="minorEastAsia" w:hAnsi="Cambria Math"/>
+              </w:rPr>
+            </m:ctrlPr>
+          </m:sSupPr>
+          <m:e>
+            <m:r>
+              <w:rPr>
+                <w:rFonts w:ascii="Cambria Math" w:eastAsiaTheme="minorEastAsia" w:hAnsi="Cambria Math"/>
+              </w:rPr>
+              <m:t>V</m:t>
+            </m:r>
+          </m:e>
+          <m:sup>
+            <m:r>
+              <w:rPr>
+                <w:rFonts w:ascii="Cambria Math" w:eastAsiaTheme="minorEastAsia" w:hAnsi="Cambria Math"/>
+              </w:rPr>
+              <m:t>T</m:t>
+            </m:r>
+          </m:sup>
+        </m:sSup>
+      </m:oMath>
+      <w:r>
+        <w:rPr>
+          <w:rFonts w:eastAsiaTheme="minorEastAsia"/>
+        </w:rPr>
+        <w:t xml:space="preserve">, </w:t>
+      </w:r>
+    </w:p>
+    <w:p>
+      <w:pPr>
+        <w:pStyle w:val="BodyText"/>
+        <w:rPr>
+          <w:rFonts w:eastAsiaTheme="minorEastAsia"/>
+        </w:rPr>
+      </w:pPr>
+      <w:r>
+        <w:rPr>
+          <w:rFonts w:eastAsiaTheme="minorEastAsia"/>
+        </w:rPr>
+        <w:t xml:space="preserve">where </w:t>
+      </w:r>
+      <w:r>
+        <w:rPr>
+          <w:rFonts w:eastAsiaTheme="minorEastAsia"/>
+          <w:i/>
+          <w:iCs/>
+        </w:rPr>
+        <w:t>V</w:t>
+      </w:r>
+      <w:r>
+        <w:rPr>
+          <w:rFonts w:eastAsiaTheme="minorEastAsia"/>
+          <w:i/>
+          <w:iCs/>
+          <w:vertAlign w:val="superscript"/>
+        </w:rPr>
+        <w:t>T</w:t>
+      </w:r>
+      <w:r>
+        <w:rPr>
+          <w:rFonts w:eastAsiaTheme="minorEastAsia"/>
+          <w:i/>
+          <w:iCs/>
+        </w:rPr>
+        <w:t xml:space="preserve"> </w:t>
+      </w:r>
+      <w:r>
+        <w:rPr>
+          <w:rFonts w:eastAsiaTheme="minorEastAsia"/>
+        </w:rPr>
+        <w:t xml:space="preserve">is an orthonormal basis of the </w:t>
+      </w:r>
+      <w:proofErr w:type="spellStart"/>
+      <w:r>
+        <w:rPr>
+          <w:rFonts w:eastAsiaTheme="minorEastAsia"/>
+        </w:rPr>
+        <w:t>clr</w:t>
+      </w:r>
+      <w:proofErr w:type="spellEnd"/>
+      <w:r>
+        <w:rPr>
+          <w:rFonts w:eastAsiaTheme="minorEastAsia"/>
+        </w:rPr>
+        <w:t>-plane</w:t>
+      </w:r>
+      <w:r>
+        <w:rPr>
+          <w:rFonts w:eastAsiaTheme="minorEastAsia"/>
+        </w:rPr>
+        <w:t>.</w:t>
+      </w:r>
+    </w:p>
+    <w:p>
+      <w:pPr>
+        <w:pStyle w:val="BodyText"/>
+      </w:pPr>
+      <w:r>
+        <w:t xml:space="preserve">While the CLR transformation is more simple to compute and interpret, the resulting parts sums to 0, which may lead to singularity issues in model fitting (However, this may not be an issue depending on whether we use all parts of the composition). Because of this the ILR (which does not run into singularity issues at the cost of </w:t>
       </w:r>
       <w:r>
         <w:t>interpretability</w:t>
       </w:r>
       <w:r>
         <w:t>) will also be considered if the CLR transformation is inadequate.</w:t>
+      </w:r>
+      <w:r>
+        <w:t xml:space="preserve"> A potential downside of using the ILR is that the transformation maps the D parts into D-1 parts, where there is no 1-1 relation</w:t>
+      </w:r>
+      <w:r>
+        <w:t xml:space="preserve"> between the original parts and the transformed variables.</w:t>
       </w:r>
     </w:p>
     <w:p>
@@ -4631,6 +5473,224 @@
           <w:color w:val="4F81BD" w:themeColor="accent1"/>
           <w:sz w:val="28"/>
           <w:szCs w:val="28"/>
+          <w:highlight w:val="yellow"/>
+        </w:rPr>
+        <w:t>CLR</w:t>
+      </w:r>
+    </w:p>
+    <w:p>
+      <w:pPr>
+        <w:pStyle w:val="BodyText"/>
+      </w:pPr>
+      <w:commentRangeStart w:id="22"/>
+      <w:r>
+        <w:t>The CLR</w:t>
+      </w:r>
+      <w:commentRangeEnd w:id="22"/>
+      <w:r>
+        <w:rPr>
+          <w:rStyle w:val="CommentReference"/>
+        </w:rPr>
+        <w:commentReference w:id="22"/>
+      </w:r>
+      <w:r>
+        <w:t xml:space="preserve"> transformed variables do not look particularly normal, which could lead us to search for other transformation methods:</w:t>
+      </w:r>
+    </w:p>
+    <w:p>
+      <w:pPr>
+        <w:pStyle w:val="BodyText"/>
+      </w:pPr>
+      <w:r>
+        <w:rPr>
+          <w:noProof/>
+        </w:rPr>
+        <w:lastRenderedPageBreak/>
+        <w:drawing>
+          <wp:inline distT="0" distB="0" distL="0" distR="0" wp14:anchorId="3746B388" wp14:editId="1B62622B">
+            <wp:extent cx="4766310" cy="4766310"/>
+            <wp:effectExtent l="0" t="0" r="0" b="0"/>
+            <wp:docPr id="5" name="Picture 5"/>
+            <wp:cNvGraphicFramePr>
+              <a:graphicFrameLocks xmlns:a="http://schemas.openxmlformats.org/drawingml/2006/main" noChangeAspect="1"/>
+            </wp:cNvGraphicFramePr>
+            <a:graphic xmlns:a="http://schemas.openxmlformats.org/drawingml/2006/main">
+              <a:graphicData uri="http://schemas.openxmlformats.org/drawingml/2006/picture">
+                <pic:pic xmlns:pic="http://schemas.openxmlformats.org/drawingml/2006/picture">
+                  <pic:nvPicPr>
+                    <pic:cNvPr id="0" name="Picture 3"/>
+                    <pic:cNvPicPr>
+                      <a:picLocks noChangeAspect="1" noChangeArrowheads="1"/>
+                    </pic:cNvPicPr>
+                  </pic:nvPicPr>
+                  <pic:blipFill>
+                    <a:blip r:embed="rId15">
+                      <a:extLst>
+                        <a:ext uri="{28A0092B-C50C-407E-A947-70E740481C1C}">
+                          <a14:useLocalDpi xmlns:a14="http://schemas.microsoft.com/office/drawing/2010/main" val="0"/>
+                        </a:ext>
+                      </a:extLst>
+                    </a:blip>
+                    <a:srcRect/>
+                    <a:stretch>
+                      <a:fillRect/>
+                    </a:stretch>
+                  </pic:blipFill>
+                  <pic:spPr bwMode="auto">
+                    <a:xfrm>
+                      <a:off x="0" y="0"/>
+                      <a:ext cx="4766310" cy="4766310"/>
+                    </a:xfrm>
+                    <a:prstGeom prst="rect">
+                      <a:avLst/>
+                    </a:prstGeom>
+                    <a:noFill/>
+                    <a:ln>
+                      <a:noFill/>
+                    </a:ln>
+                  </pic:spPr>
+                </pic:pic>
+              </a:graphicData>
+            </a:graphic>
+          </wp:inline>
+        </w:drawing>
+      </w:r>
+    </w:p>
+    <w:p>
+      <w:pPr>
+        <w:pStyle w:val="BodyText"/>
+        <w:rPr>
+          <w:rFonts w:asciiTheme="majorHAnsi" w:hAnsiTheme="majorHAnsi" w:cstheme="majorHAnsi"/>
+          <w:b/>
+          <w:bCs/>
+          <w:color w:val="4F81BD" w:themeColor="accent1"/>
+          <w:sz w:val="28"/>
+          <w:szCs w:val="28"/>
+        </w:rPr>
+      </w:pPr>
+      <w:r>
+        <w:rPr>
+          <w:rFonts w:asciiTheme="majorHAnsi" w:hAnsiTheme="majorHAnsi" w:cstheme="majorHAnsi"/>
+          <w:b/>
+          <w:bCs/>
+          <w:color w:val="4F81BD" w:themeColor="accent1"/>
+          <w:sz w:val="28"/>
+          <w:szCs w:val="28"/>
+          <w:highlight w:val="yellow"/>
+        </w:rPr>
+        <w:t>I</w:t>
+      </w:r>
+      <w:r>
+        <w:rPr>
+          <w:rFonts w:asciiTheme="majorHAnsi" w:hAnsiTheme="majorHAnsi" w:cstheme="majorHAnsi"/>
+          <w:b/>
+          <w:bCs/>
+          <w:color w:val="4F81BD" w:themeColor="accent1"/>
+          <w:sz w:val="28"/>
+          <w:szCs w:val="28"/>
+          <w:highlight w:val="yellow"/>
+        </w:rPr>
+        <w:t>LR</w:t>
+      </w:r>
+    </w:p>
+    <w:p>
+      <w:pPr>
+        <w:pStyle w:val="BodyText"/>
+      </w:pPr>
+      <w:commentRangeStart w:id="23"/>
+      <w:r>
+        <w:t xml:space="preserve">The ILR </w:t>
+      </w:r>
+      <w:commentRangeEnd w:id="23"/>
+      <w:r>
+        <w:rPr>
+          <w:rStyle w:val="CommentReference"/>
+        </w:rPr>
+        <w:commentReference w:id="23"/>
+      </w:r>
+      <w:r>
+        <w:t>transformed variables look a lot better, but still slightly skewed.</w:t>
+      </w:r>
+    </w:p>
+    <w:p>
+      <w:pPr>
+        <w:pStyle w:val="BodyText"/>
+      </w:pPr>
+      <w:r>
+        <w:rPr>
+          <w:noProof/>
+        </w:rPr>
+        <w:lastRenderedPageBreak/>
+        <w:drawing>
+          <wp:inline distT="0" distB="0" distL="0" distR="0" wp14:anchorId="36181DCA" wp14:editId="1C1CA3D5">
+            <wp:extent cx="4766310" cy="4766310"/>
+            <wp:effectExtent l="0" t="0" r="0" b="0"/>
+            <wp:docPr id="6" name="Picture 6"/>
+            <wp:cNvGraphicFramePr>
+              <a:graphicFrameLocks xmlns:a="http://schemas.openxmlformats.org/drawingml/2006/main" noChangeAspect="1"/>
+            </wp:cNvGraphicFramePr>
+            <a:graphic xmlns:a="http://schemas.openxmlformats.org/drawingml/2006/main">
+              <a:graphicData uri="http://schemas.openxmlformats.org/drawingml/2006/picture">
+                <pic:pic xmlns:pic="http://schemas.openxmlformats.org/drawingml/2006/picture">
+                  <pic:nvPicPr>
+                    <pic:cNvPr id="0" name="Picture 5"/>
+                    <pic:cNvPicPr>
+                      <a:picLocks noChangeAspect="1" noChangeArrowheads="1"/>
+                    </pic:cNvPicPr>
+                  </pic:nvPicPr>
+                  <pic:blipFill>
+                    <a:blip r:embed="rId16">
+                      <a:extLst>
+                        <a:ext uri="{28A0092B-C50C-407E-A947-70E740481C1C}">
+                          <a14:useLocalDpi xmlns:a14="http://schemas.microsoft.com/office/drawing/2010/main" val="0"/>
+                        </a:ext>
+                      </a:extLst>
+                    </a:blip>
+                    <a:srcRect/>
+                    <a:stretch>
+                      <a:fillRect/>
+                    </a:stretch>
+                  </pic:blipFill>
+                  <pic:spPr bwMode="auto">
+                    <a:xfrm>
+                      <a:off x="0" y="0"/>
+                      <a:ext cx="4766310" cy="4766310"/>
+                    </a:xfrm>
+                    <a:prstGeom prst="rect">
+                      <a:avLst/>
+                    </a:prstGeom>
+                    <a:noFill/>
+                    <a:ln>
+                      <a:noFill/>
+                    </a:ln>
+                  </pic:spPr>
+                </pic:pic>
+              </a:graphicData>
+            </a:graphic>
+          </wp:inline>
+        </w:drawing>
+      </w:r>
+    </w:p>
+    <w:p>
+      <w:pPr>
+        <w:pStyle w:val="BodyText"/>
+        <w:rPr>
+          <w:rFonts w:asciiTheme="majorHAnsi" w:hAnsiTheme="majorHAnsi" w:cstheme="majorHAnsi"/>
+          <w:b/>
+          <w:bCs/>
+          <w:color w:val="4F81BD" w:themeColor="accent1"/>
+          <w:sz w:val="28"/>
+          <w:szCs w:val="28"/>
+        </w:rPr>
+      </w:pPr>
+      <w:r>
+        <w:rPr>
+          <w:rFonts w:asciiTheme="majorHAnsi" w:hAnsiTheme="majorHAnsi" w:cstheme="majorHAnsi"/>
+          <w:b/>
+          <w:bCs/>
+          <w:color w:val="4F81BD" w:themeColor="accent1"/>
+          <w:sz w:val="28"/>
+          <w:szCs w:val="28"/>
         </w:rPr>
         <w:t>M</w:t>
       </w:r>
@@ -4660,7 +5720,23 @@
         <w:t>, primary models with only age will be fit. A simple form, such as linear or a small order polynomial for age will be used.</w:t>
       </w:r>
       <w:r>
-        <w:t xml:space="preserve"> Similarly, a random intercept for subjects will be included in the model. We could also consider models with specific covariance structure form (such as AR(1) or a spatial structure) as well. Once the functional form of the fixed and random components are decided, models with different numbers of latent classes</w:t>
+        <w:t xml:space="preserve"> Similarly, a random intercept for subjects will be included in the model. We could also consider models with specific covariance structure form (such as </w:t>
+      </w:r>
+      <w:proofErr w:type="gramStart"/>
+      <w:r>
+        <w:t>AR(</w:t>
+      </w:r>
+      <w:proofErr w:type="gramEnd"/>
+      <w:r>
+        <w:t xml:space="preserve">1) or a spatial structure) as well. Once the functional form of the fixed and random components </w:t>
+      </w:r>
+      <w:proofErr w:type="gramStart"/>
+      <w:r>
+        <w:t>are</w:t>
+      </w:r>
+      <w:proofErr w:type="gramEnd"/>
+      <w:r>
+        <w:t xml:space="preserve"> decided, models with different numbers of latent classes</w:t>
       </w:r>
       <w:r>
         <w:t xml:space="preserve"> (1 – 10) will be fit. </w:t>
@@ -4700,6 +5776,7 @@
         <w:pStyle w:val="BodyText"/>
       </w:pPr>
       <w:r>
+        <w:lastRenderedPageBreak/>
         <w:t xml:space="preserve">The model with the optimal number of latent classes (# of phenotypes characterized) will be selected with the Bayes Information Criterion (BIC) because of the relatively high number of parameters estimated. </w:t>
       </w:r>
     </w:p>
@@ -4762,11 +5839,173 @@
         <w:pStyle w:val="BodyText"/>
       </w:pPr>
       <w:r>
+        <w:t xml:space="preserve">Included in the </w:t>
+      </w:r>
+      <w:proofErr w:type="spellStart"/>
+      <w:r>
+        <w:t>lcmm</w:t>
+      </w:r>
+      <w:proofErr w:type="spellEnd"/>
+      <w:r>
+        <w:t xml:space="preserve"> package is the function </w:t>
+      </w:r>
+      <w:proofErr w:type="spellStart"/>
+      <w:proofErr w:type="gramStart"/>
+      <w:r>
+        <w:t>postprob</w:t>
+      </w:r>
+      <w:proofErr w:type="spellEnd"/>
+      <w:r>
+        <w:t>(</w:t>
+      </w:r>
+      <w:proofErr w:type="gramEnd"/>
+      <w:r>
+        <w:t xml:space="preserve">) which classifies the subjects into the latent classes for which they have the highest posterior class-membership probability. This would show the distribution of the subjects among latent classes, as well as providing the mean of the posterior probabilities of belonging to each class. This could be used to assess a goodness of fit relating to the number of latent classes specified in the model by giving insight into the ambiguity of </w:t>
+      </w:r>
+      <w:r>
+        <w:t>subject classification.</w:t>
+      </w:r>
+    </w:p>
+    <w:p>
+      <w:pPr>
+        <w:pStyle w:val="BodyText"/>
+      </w:pPr>
+      <w:r>
+        <w:t xml:space="preserve">One way to characterize the phenotypes is by plotting the trajectories of the latent classes for each outcome. This could describe how the changes over time of each outcome differs between phenotypes. Additionally, it could be similarly beneficial to examine stacked </w:t>
+      </w:r>
+      <w:proofErr w:type="spellStart"/>
+      <w:r>
+        <w:t>barcharts</w:t>
+      </w:r>
+      <w:proofErr w:type="spellEnd"/>
+      <w:r>
+        <w:t xml:space="preserve"> or a similar figure for specific times (such as baseline, or the final measured time).</w:t>
+      </w:r>
+    </w:p>
+    <w:p>
+      <w:pPr>
+        <w:pStyle w:val="BodyText"/>
+      </w:pPr>
+      <w:r>
+        <w:t>Finally, a table describing the associations between covariate and outcomes could be a concise way of answering the second main question.</w:t>
+      </w:r>
+    </w:p>
+    <w:p>
+      <w:pPr>
+        <w:pStyle w:val="BodyText"/>
+      </w:pPr>
+      <w:r>
+        <w:t>Residuals can be plotted to assess normality of outcome.</w:t>
+      </w:r>
+    </w:p>
+    <w:p>
+      <w:pPr>
+        <w:pStyle w:val="Heading1"/>
+      </w:pPr>
+      <w:bookmarkStart w:id="24" w:name="sources"/>
+      <w:r>
+        <w:t>sources</w:t>
+      </w:r>
+      <w:bookmarkEnd w:id="24"/>
+    </w:p>
+    <w:p>
+      <w:pPr>
+        <w:pStyle w:val="Heading3"/>
+      </w:pPr>
+      <w:bookmarkStart w:id="25" w:name="Xb597206d32ee5cd44822d07c95749c5e8595c41"/>
+      <w:r>
+        <w:t xml:space="preserve">Highlighted articles using latent class </w:t>
+      </w:r>
+      <w:bookmarkStart w:id="26" w:name="_Hlk39568724"/>
+      <w:r>
+        <w:t>models</w:t>
+      </w:r>
+      <w:bookmarkEnd w:id="25"/>
+      <w:bookmarkEnd w:id="26"/>
+    </w:p>
+    <w:p>
+      <w:pPr>
+        <w:pStyle w:val="FirstParagraph"/>
+      </w:pPr>
+      <w:proofErr w:type="spellStart"/>
+      <w:r>
+        <w:t>Bacharier</w:t>
+      </w:r>
+      <w:proofErr w:type="spellEnd"/>
+      <w:r>
+        <w:t xml:space="preserve"> (2019) - phenotypes &amp; mixed models with trajectories for airways in children</w:t>
+      </w:r>
+    </w:p>
+    <w:p>
+      <w:pPr>
+        <w:pStyle w:val="BodyText"/>
+      </w:pPr>
+      <w:proofErr w:type="spellStart"/>
+      <w:r>
+        <w:t>Eun</w:t>
+      </w:r>
+      <w:proofErr w:type="spellEnd"/>
+      <w:r>
+        <w:t xml:space="preserve"> Lee (2017) - identified phenotypes in children</w:t>
+      </w:r>
+    </w:p>
+    <w:p>
+      <w:pPr>
+        <w:pStyle w:val="BodyText"/>
+      </w:pPr>
+      <w:r>
+        <w:t xml:space="preserve">L Xu (2017) - </w:t>
+      </w:r>
+      <w:proofErr w:type="spellStart"/>
+      <w:r>
+        <w:t>bayesian</w:t>
+      </w:r>
+      <w:proofErr w:type="spellEnd"/>
+      <w:r>
+        <w:t xml:space="preserve"> LV model to jointly model </w:t>
+      </w:r>
+      <w:proofErr w:type="spellStart"/>
+      <w:r>
+        <w:t>mult</w:t>
+      </w:r>
+      <w:proofErr w:type="spellEnd"/>
+      <w:r>
+        <w:t xml:space="preserve"> phenotypes in longitudinal family studies</w:t>
+      </w:r>
+    </w:p>
+    <w:p>
+      <w:pPr>
+        <w:pStyle w:val="BodyText"/>
+      </w:pPr>
+      <w:r>
+        <w:t>Proust-Lima (2017)</w:t>
+      </w:r>
+    </w:p>
+    <w:p>
+      <w:pPr>
+        <w:pStyle w:val="BodyText"/>
+      </w:pPr>
+      <w:r>
+        <w:t>JS Son (2015) - looked at lv SEM in fecal microbiome in children with ASD, built classes</w:t>
+      </w:r>
+    </w:p>
+    <w:p>
+      <w:pPr>
+        <w:pStyle w:val="Heading3"/>
+      </w:pPr>
+      <w:bookmarkStart w:id="27" w:name="other-sources"/>
+      <w:r>
         <w:lastRenderedPageBreak/>
-        <w:t xml:space="preserve">Included in the lcmm package is the function postprob() which classifies the subjects into the latent classes for which they have the highest posterior class-membership probability. This would show the distribution of the subjects among latent classes, as well as providing the mean of the posterior probabilities of belonging to each class. This could be used to assess a goodness of fit relating to the number of latent classes specified in the model by giving insight into the ambiguity of </w:t>
-      </w:r>
-      <w:r>
-        <w:t>subject classification.</w:t>
+        <w:t>other sources</w:t>
+      </w:r>
+      <w:bookmarkEnd w:id="27"/>
+    </w:p>
+    <w:p>
+      <w:pPr>
+        <w:pStyle w:val="FirstParagraph"/>
+      </w:pPr>
+      <w:r>
+        <w:t>Pulmonary findings in infants with cystic fibrosis during the first year of life: results from the Baby Observational and Nutrition Study (BONUS) cohort study. Goetz D 2019 - data set for our paper</w:t>
       </w:r>
     </w:p>
     <w:p>
@@ -4774,129 +6013,27 @@
         <w:pStyle w:val="BodyText"/>
       </w:pPr>
       <w:r>
-        <w:t>One way to characterize the phenotypes is by plotting the trajectories of the latent classes for each outcome. This could describe how the changes over time of each outcome differs between phenotypes. Additionally, it could be similarly beneficial to examine stacked barcharts or a similar figure for specific times (such as baseline, or the final measured time).</w:t>
-      </w:r>
+        <w:t xml:space="preserve">Diagnosis of Cystic Fibrosis: Consensus Guidelines from the Cystic Fibrosis Foundation (2017) - background on </w:t>
+      </w:r>
+      <w:proofErr w:type="spellStart"/>
+      <w:r>
+        <w:t>cf</w:t>
+      </w:r>
+      <w:proofErr w:type="spellEnd"/>
     </w:p>
     <w:p>
       <w:pPr>
         <w:pStyle w:val="BodyText"/>
       </w:pPr>
       <w:r>
-        <w:t>Finally, a table describing the associations between covariate and outcomes could be a concise way of answering the second main question.</w:t>
+        <w:t>Characteristics and outcomes of oral antibiotic treated pulmonary exacerbations in children with cystic fibrosis Farrell (2018) - background</w:t>
       </w:r>
     </w:p>
     <w:p>
       <w:pPr>
         <w:pStyle w:val="BodyText"/>
       </w:pPr>
-      <w:r>
-        <w:t>Residuals can be plotted to assess normality of outcome.</w:t>
-      </w:r>
-    </w:p>
-    <w:p>
-      <w:pPr>
-        <w:pStyle w:val="Heading1"/>
-      </w:pPr>
-      <w:bookmarkStart w:id="21" w:name="sources"/>
-      <w:r>
-        <w:t>sources</w:t>
-      </w:r>
-      <w:bookmarkEnd w:id="21"/>
-    </w:p>
-    <w:p>
-      <w:pPr>
-        <w:pStyle w:val="Heading3"/>
-      </w:pPr>
-      <w:bookmarkStart w:id="22" w:name="Xb597206d32ee5cd44822d07c95749c5e8595c41"/>
-      <w:r>
-        <w:t xml:space="preserve">Highlighted articles using latent class </w:t>
-      </w:r>
-      <w:bookmarkStart w:id="23" w:name="_Hlk39568724"/>
-      <w:r>
-        <w:t>models</w:t>
-      </w:r>
-      <w:bookmarkEnd w:id="22"/>
-      <w:bookmarkEnd w:id="23"/>
-    </w:p>
-    <w:p>
-      <w:pPr>
-        <w:pStyle w:val="FirstParagraph"/>
-      </w:pPr>
-      <w:r>
-        <w:t>Bacharier (2019) - phenotypes &amp; mixed models with trajectories for airways in children</w:t>
-      </w:r>
-    </w:p>
-    <w:p>
-      <w:pPr>
-        <w:pStyle w:val="BodyText"/>
-      </w:pPr>
-      <w:r>
-        <w:t>Eun Lee (2017) - identified phenotypes in children</w:t>
-      </w:r>
-    </w:p>
-    <w:p>
-      <w:pPr>
-        <w:pStyle w:val="BodyText"/>
-      </w:pPr>
-      <w:r>
-        <w:t>L Xu (2017) - bayesian LV model to jointly model mult phenotypes in longitudinal family studies</w:t>
-      </w:r>
-    </w:p>
-    <w:p>
-      <w:pPr>
-        <w:pStyle w:val="BodyText"/>
-      </w:pPr>
-      <w:r>
-        <w:t>Proust-Lima (2017)</w:t>
-      </w:r>
-    </w:p>
-    <w:p>
-      <w:pPr>
-        <w:pStyle w:val="BodyText"/>
-      </w:pPr>
-      <w:r>
-        <w:t>JS Son (2015) - looked at lv SEM in fecal microbiome in children with ASD, built classes</w:t>
-      </w:r>
-    </w:p>
-    <w:p>
-      <w:pPr>
-        <w:pStyle w:val="Heading3"/>
-      </w:pPr>
-      <w:bookmarkStart w:id="24" w:name="other-sources"/>
-      <w:r>
-        <w:t>other sources</w:t>
-      </w:r>
-      <w:bookmarkEnd w:id="24"/>
-    </w:p>
-    <w:p>
-      <w:pPr>
-        <w:pStyle w:val="FirstParagraph"/>
-      </w:pPr>
-      <w:r>
-        <w:t>Pulmonary findings in infants with cystic fibrosis during the first year of life: results from the Baby Observational and Nutrition Study (BONUS) cohort study. Goetz D 2019 - data set for our paper</w:t>
-      </w:r>
-    </w:p>
-    <w:p>
-      <w:pPr>
-        <w:pStyle w:val="BodyText"/>
-      </w:pPr>
-      <w:r>
-        <w:t>Diagnosis of Cystic Fibrosis: Consensus Guidelines from the Cystic Fibrosis Foundation (2017) - background on cf</w:t>
-      </w:r>
-    </w:p>
-    <w:p>
-      <w:pPr>
-        <w:pStyle w:val="BodyText"/>
-      </w:pPr>
-      <w:r>
-        <w:t>Characteristics and outcomes of oral antibiotic treated pulmonary exacerbations in children with cystic fibrosis Farrell (2018) - background</w:t>
-      </w:r>
-    </w:p>
-    <w:p>
-      <w:pPr>
-        <w:pStyle w:val="BodyText"/>
-      </w:pPr>
-      <w:hyperlink r:id="rId11">
+      <w:hyperlink r:id="rId17">
         <w:r>
           <w:rPr>
             <w:rStyle w:val="Hyperlink"/>
@@ -4905,23 +6042,43 @@
         </w:r>
       </w:hyperlink>
       <w:r>
-        <w:t xml:space="preserve"> - background on cf</w:t>
-      </w:r>
+        <w:t xml:space="preserve"> - background on </w:t>
+      </w:r>
+      <w:proofErr w:type="spellStart"/>
+      <w:r>
+        <w:t>cf</w:t>
+      </w:r>
+      <w:proofErr w:type="spellEnd"/>
     </w:p>
     <w:p>
       <w:pPr>
         <w:pStyle w:val="BodyText"/>
       </w:pPr>
       <w:r>
-        <w:lastRenderedPageBreak/>
-        <w:t>The Human Microbiome Project Turnbaugh 2007 - background on microbiome analysis of composition of microbiomes mandal 2015- background on microbiome data</w:t>
+        <w:t xml:space="preserve">The Human Microbiome Project </w:t>
+      </w:r>
+      <w:proofErr w:type="spellStart"/>
+      <w:r>
+        <w:t>Turnbaugh</w:t>
+      </w:r>
+      <w:proofErr w:type="spellEnd"/>
+      <w:r>
+        <w:t xml:space="preserve"> 2007 - background on microbiome analysis of composition of microbiomes </w:t>
+      </w:r>
+      <w:proofErr w:type="spellStart"/>
+      <w:r>
+        <w:t>mandal</w:t>
+      </w:r>
+      <w:proofErr w:type="spellEnd"/>
+      <w:r>
+        <w:t xml:space="preserve"> 2015- background on microbiome data</w:t>
       </w:r>
     </w:p>
     <w:p>
       <w:pPr>
         <w:pStyle w:val="BodyText"/>
       </w:pPr>
-      <w:hyperlink r:id="rId12" w:anchor="otherm">
+      <w:hyperlink r:id="rId18" w:anchor="otherm">
         <w:r>
           <w:rPr>
             <w:rStyle w:val="Hyperlink"/>
@@ -4930,31 +6087,67 @@
         </w:r>
       </w:hyperlink>
       <w:r>
-        <w:t xml:space="preserve"> - cites some papers (to be read/ cited later) but gives a nice overview of lca</w:t>
-      </w:r>
+        <w:t xml:space="preserve"> - cites some papers (to be read/ cited later) but gives a nice overview of </w:t>
+      </w:r>
+      <w:proofErr w:type="spellStart"/>
+      <w:r>
+        <w:t>lca</w:t>
+      </w:r>
+      <w:proofErr w:type="spellEnd"/>
     </w:p>
     <w:p>
       <w:pPr>
         <w:pStyle w:val="Heading3"/>
       </w:pPr>
       <w:r>
-        <w:t>some nice figures sources</w:t>
-      </w:r>
+        <w:t xml:space="preserve">some nice figures </w:t>
+      </w:r>
+      <w:proofErr w:type="gramStart"/>
+      <w:r>
+        <w:t>sources</w:t>
+      </w:r>
+      <w:proofErr w:type="gramEnd"/>
     </w:p>
     <w:p>
       <w:pPr>
         <w:pStyle w:val="BodyText"/>
       </w:pPr>
-      <w:r>
-        <w:t>spycher, silverman 2008 shows some barcharts for their phenotypes, could be interesting if we want to look at a specific time</w:t>
+      <w:proofErr w:type="spellStart"/>
+      <w:r>
+        <w:t>spycher</w:t>
+      </w:r>
+      <w:proofErr w:type="spellEnd"/>
+      <w:r>
+        <w:t xml:space="preserve">, </w:t>
+      </w:r>
+      <w:proofErr w:type="spellStart"/>
+      <w:r>
+        <w:t>silverman</w:t>
+      </w:r>
+      <w:proofErr w:type="spellEnd"/>
+      <w:r>
+        <w:t xml:space="preserve"> 2008 shows some </w:t>
+      </w:r>
+      <w:proofErr w:type="spellStart"/>
+      <w:r>
+        <w:t>barcharts</w:t>
+      </w:r>
+      <w:proofErr w:type="spellEnd"/>
+      <w:r>
+        <w:t xml:space="preserve"> for their phenotypes, could be interesting if we want to look at a specific time</w:t>
       </w:r>
     </w:p>
     <w:p>
       <w:pPr>
         <w:pStyle w:val="BodyText"/>
       </w:pPr>
-      <w:r>
-        <w:t>sakai, boardman 2010 shows a trajectory of their phenotypes which could be a very useful plot for each of our outcomes</w:t>
+      <w:proofErr w:type="spellStart"/>
+      <w:r>
+        <w:t>sakai</w:t>
+      </w:r>
+      <w:proofErr w:type="spellEnd"/>
+      <w:r>
+        <w:t>, boardman 2010 shows a trajectory of their phenotypes which could be a very useful plot for each of our outcomes</w:t>
       </w:r>
     </w:p>
     <w:p>
@@ -4962,7 +6155,15 @@
         <w:pStyle w:val="BodyText"/>
       </w:pPr>
       <w:r>
-        <w:t>Jackson, sher 2008 show a nice latent</w:t>
+        <w:t xml:space="preserve">Jackson, </w:t>
+      </w:r>
+      <w:proofErr w:type="spellStart"/>
+      <w:r>
+        <w:t>sher</w:t>
+      </w:r>
+      <w:proofErr w:type="spellEnd"/>
+      <w:r>
+        <w:t xml:space="preserve"> 2008 show a nice latent</w:t>
       </w:r>
       <w:r>
         <w:t xml:space="preserve"> growth curve </w:t>
@@ -4971,10 +6172,26 @@
         <w:t>approach</w:t>
       </w:r>
       <w:r>
-        <w:t>, which is different from lca, but has some nice comparisons of trajectories</w:t>
-      </w:r>
-      <w:r>
-        <w:t xml:space="preserve"> (and include a mixture model for comparison in a previous 2005  paper)</w:t>
+        <w:t xml:space="preserve">, which is different from </w:t>
+      </w:r>
+      <w:proofErr w:type="spellStart"/>
+      <w:r>
+        <w:t>lca</w:t>
+      </w:r>
+      <w:proofErr w:type="spellEnd"/>
+      <w:r>
+        <w:t>, but has some nice comparisons of trajectories</w:t>
+      </w:r>
+      <w:r>
+        <w:t xml:space="preserve"> (and include a mixture model for comparison in a previous </w:t>
+      </w:r>
+      <w:proofErr w:type="gramStart"/>
+      <w:r>
+        <w:t>2005  paper</w:t>
+      </w:r>
+      <w:proofErr w:type="gramEnd"/>
+      <w:r>
+        <w:t>)</w:t>
       </w:r>
     </w:p>
     <w:sectPr>
@@ -5020,7 +6237,7 @@
       </w:r>
     </w:p>
   </w:comment>
-  <w:comment w:id="13" w:author="Sakamoto, Casey" w:date="2020-05-15T13:41:00Z" w:initials="SC">
+  <w:comment w:id="8" w:author="Sakamoto, Casey" w:date="2020-05-27T13:22:00Z" w:initials="SC">
     <w:p>
       <w:pPr>
         <w:pStyle w:val="CommentText"/>
@@ -5032,16 +6249,19 @@
         <w:annotationRef/>
       </w:r>
       <w:r>
-        <w:t>Not sure how to expand on this but I think I should?</w:t>
-      </w:r>
-    </w:p>
-    <w:p>
-      <w:pPr>
-        <w:pStyle w:val="CommentText"/>
-      </w:pPr>
+        <w:t xml:space="preserve">Here I just selected 5 subjects with a high amount of measurements from the </w:t>
+      </w:r>
+      <w:proofErr w:type="gramStart"/>
+      <w:r>
+        <w:t>study, and</w:t>
+      </w:r>
+      <w:proofErr w:type="gramEnd"/>
+      <w:r>
+        <w:t xml:space="preserve"> looked for some easy patterns which could indicate existence of latent classes. Not sure if that was thorough enough, or if I need a rough idea of what the classes may look like?</w:t>
+      </w:r>
     </w:p>
   </w:comment>
-  <w:comment w:id="20" w:author="Sakamoto, Casey" w:date="2020-05-15T13:42:00Z" w:initials="SC">
+  <w:comment w:id="14" w:author="Sakamoto, Casey" w:date="2020-05-15T13:41:00Z" w:initials="SC">
     <w:p>
       <w:pPr>
         <w:pStyle w:val="CommentText"/>
@@ -5053,7 +6273,98 @@
         <w:annotationRef/>
       </w:r>
       <w:r>
-        <w:t>Include a section explaining the transformations?</w:t>
+        <w:t>Not sure how to expand on this but I think I should?</w:t>
+      </w:r>
+    </w:p>
+    <w:p>
+      <w:pPr>
+        <w:pStyle w:val="CommentText"/>
+      </w:pPr>
+    </w:p>
+  </w:comment>
+  <w:comment w:id="21" w:author="Sakamoto, Casey" w:date="2020-05-27T18:55:00Z" w:initials="SC">
+    <w:p>
+      <w:pPr>
+        <w:pStyle w:val="CommentText"/>
+      </w:pPr>
+      <w:r>
+        <w:rPr>
+          <w:rStyle w:val="CommentReference"/>
+        </w:rPr>
+        <w:annotationRef/>
+      </w:r>
+      <w:r>
+        <w:t>Not sure if I went about this correctly. Just used total sequence counts</w:t>
+      </w:r>
+      <w:r>
+        <w:t xml:space="preserve"> across the entire </w:t>
+      </w:r>
+      <w:proofErr w:type="gramStart"/>
+      <w:r>
+        <w:t>dataset</w:t>
+      </w:r>
+      <w:r>
+        <w:t>, and</w:t>
+      </w:r>
+      <w:proofErr w:type="gramEnd"/>
+      <w:r>
+        <w:t xml:space="preserve"> </w:t>
+      </w:r>
+      <w:r>
+        <w:t xml:space="preserve">looked at the </w:t>
+      </w:r>
+      <w:proofErr w:type="spellStart"/>
+      <w:r>
+        <w:t>OTU_names</w:t>
+      </w:r>
+      <w:proofErr w:type="spellEnd"/>
+      <w:r>
+        <w:t xml:space="preserve"> with the most counts and using the genus as groups. Almost all the top OTUs (factor of 10 million counts) were strep, with Veillonella, Neisseria, and Prevotella also in the 10 </w:t>
+      </w:r>
+      <w:proofErr w:type="gramStart"/>
+      <w:r>
+        <w:t>millions</w:t>
+      </w:r>
+      <w:proofErr w:type="gramEnd"/>
+    </w:p>
+  </w:comment>
+  <w:comment w:id="22" w:author="Sakamoto, Casey" w:date="2020-05-27T18:59:00Z" w:initials="SC">
+    <w:p>
+      <w:pPr>
+        <w:pStyle w:val="CommentText"/>
+      </w:pPr>
+      <w:r>
+        <w:rPr>
+          <w:rStyle w:val="CommentReference"/>
+        </w:rPr>
+        <w:annotationRef/>
+      </w:r>
+      <w:r>
+        <w:t xml:space="preserve">These don’t look normal at </w:t>
+      </w:r>
+      <w:proofErr w:type="gramStart"/>
+      <w:r>
+        <w:t>all,</w:t>
+      </w:r>
+      <w:proofErr w:type="gramEnd"/>
+      <w:r>
+        <w:t xml:space="preserve"> not sure we can use CLR for this (at least for this grouping)</w:t>
+      </w:r>
+    </w:p>
+  </w:comment>
+  <w:comment w:id="23" w:author="Sakamoto, Casey" w:date="2020-05-27T18:59:00Z" w:initials="SC">
+    <w:p>
+      <w:pPr>
+        <w:pStyle w:val="CommentText"/>
+      </w:pPr>
+      <w:r>
+        <w:rPr>
+          <w:rStyle w:val="CommentReference"/>
+        </w:rPr>
+        <w:annotationRef/>
+      </w:r>
+      <w:r>
+        <w:t>Will we run into interpretation problems with this?</w:t>
       </w:r>
     </w:p>
   </w:comment>
@@ -5064,15 +6375,21 @@
 <w15:commentsEx xmlns:wpc="http://schemas.microsoft.com/office/word/2010/wordprocessingCanvas" xmlns:cx="http://schemas.microsoft.com/office/drawing/2014/chartex" xmlns:cx1="http://schemas.microsoft.com/office/drawing/2015/9/8/chartex" xmlns:cx2="http://schemas.microsoft.com/office/drawing/2015/10/21/chartex" xmlns:cx3="http://schemas.microsoft.com/office/drawing/2016/5/9/chartex" xmlns:cx4="http://schemas.microsoft.com/office/drawing/2016/5/10/chartex" xmlns:cx5="http://schemas.microsoft.com/office/drawing/2016/5/11/chartex" xmlns:cx6="http://schemas.microsoft.com/office/drawing/2016/5/12/chartex" xmlns:cx7="http://schemas.microsoft.com/office/drawing/2016/5/13/chartex" xmlns:cx8="http://schemas.microsoft.com/office/drawing/2016/5/14/chartex" xmlns:mc="http://schemas.openxmlformats.org/markup-compatibility/2006" xmlns:aink="http://schemas.microsoft.com/office/drawing/2016/ink" xmlns:am3d="http://schemas.microsoft.com/office/drawing/2017/model3d" xmlns:o="urn:schemas-microsoft-com:office:office" xmlns:r="http://schemas.openxmlformats.org/officeDocument/2006/relationships" xmlns:m="http://schemas.openxmlformats.org/officeDocument/2006/math" xmlns:v="urn:schemas-microsoft-com:vml" xmlns:wp14="http://schemas.microsoft.com/office/word/2010/wordprocessingDrawing" xmlns:wp="http://schemas.openxmlformats.org/drawingml/2006/wordprocessingDrawing" xmlns:w10="urn:schemas-microsoft-com:office:word" xmlns:w="http://schemas.openxmlformats.org/wordprocessingml/2006/main" xmlns:w14="http://schemas.microsoft.com/office/word/2010/wordml" xmlns:w15="http://schemas.microsoft.com/office/word/2012/wordml" xmlns:w16cex="http://schemas.microsoft.com/office/word/2018/wordml/cex" xmlns:w16cid="http://schemas.microsoft.com/office/word/2016/wordml/cid" xmlns:w16="http://schemas.microsoft.com/office/word/2018/wordml" xmlns:w16se="http://schemas.microsoft.com/office/word/2015/wordml/symex" xmlns:wpg="http://schemas.microsoft.com/office/word/2010/wordprocessingGroup" xmlns:wpi="http://schemas.microsoft.com/office/word/2010/wordprocessingInk" xmlns:wne="http://schemas.microsoft.com/office/word/2006/wordml" xmlns:wps="http://schemas.microsoft.com/office/word/2010/wordprocessingShape" mc:Ignorable="w14 w15 w16se w16cid w16 w16cex wp14">
   <w15:commentEx w15:paraId="6AEB3BE2" w15:done="0"/>
   <w15:commentEx w15:paraId="4203DB3E" w15:done="0"/>
+  <w15:commentEx w15:paraId="4487CFF2" w15:done="0"/>
   <w15:commentEx w15:paraId="5E5F5982" w15:done="0"/>
-  <w15:commentEx w15:paraId="7A5105E3" w15:done="0"/>
+  <w15:commentEx w15:paraId="07792E9E" w15:done="0"/>
+  <w15:commentEx w15:paraId="453906B4" w15:done="0"/>
+  <w15:commentEx w15:paraId="3B8F3CA9" w15:done="0"/>
 </w15:commentsEx>
 </file>
 
 <file path=word/commentsExtensible.xml><?xml version="1.0" encoding="utf-8"?>
 <w16cex:commentsExtensible xmlns:wpc="http://schemas.microsoft.com/office/word/2010/wordprocessingCanvas" xmlns:cx="http://schemas.microsoft.com/office/drawing/2014/chartex" xmlns:cx1="http://schemas.microsoft.com/office/drawing/2015/9/8/chartex" xmlns:cx2="http://schemas.microsoft.com/office/drawing/2015/10/21/chartex" xmlns:cx3="http://schemas.microsoft.com/office/drawing/2016/5/9/chartex" xmlns:cx4="http://schemas.microsoft.com/office/drawing/2016/5/10/chartex" xmlns:cx5="http://schemas.microsoft.com/office/drawing/2016/5/11/chartex" xmlns:cx6="http://schemas.microsoft.com/office/drawing/2016/5/12/chartex" xmlns:cx7="http://schemas.microsoft.com/office/drawing/2016/5/13/chartex" xmlns:cx8="http://schemas.microsoft.com/office/drawing/2016/5/14/chartex" xmlns:mc="http://schemas.openxmlformats.org/markup-compatibility/2006" xmlns:aink="http://schemas.microsoft.com/office/drawing/2016/ink" xmlns:am3d="http://schemas.microsoft.com/office/drawing/2017/model3d" xmlns:o="urn:schemas-microsoft-com:office:office" xmlns:r="http://schemas.openxmlformats.org/officeDocument/2006/relationships" xmlns:m="http://schemas.openxmlformats.org/officeDocument/2006/math" xmlns:v="urn:schemas-microsoft-com:vml" xmlns:wp14="http://schemas.microsoft.com/office/word/2010/wordprocessingDrawing" xmlns:wp="http://schemas.openxmlformats.org/drawingml/2006/wordprocessingDrawing" xmlns:w10="urn:schemas-microsoft-com:office:word" xmlns:w="http://schemas.openxmlformats.org/wordprocessingml/2006/main" xmlns:w14="http://schemas.microsoft.com/office/word/2010/wordml" xmlns:w15="http://schemas.microsoft.com/office/word/2012/wordml" xmlns:w16cex="http://schemas.microsoft.com/office/word/2018/wordml/cex" xmlns:w16cid="http://schemas.microsoft.com/office/word/2016/wordml/cid" xmlns:w16="http://schemas.microsoft.com/office/word/2018/wordml" xmlns:w16se="http://schemas.microsoft.com/office/word/2015/wordml/symex" xmlns:wpg="http://schemas.microsoft.com/office/word/2010/wordprocessingGroup" xmlns:wpi="http://schemas.microsoft.com/office/word/2010/wordprocessingInk" xmlns:wne="http://schemas.microsoft.com/office/word/2006/wordml" xmlns:wps="http://schemas.microsoft.com/office/word/2010/wordprocessingShape" mc:Ignorable="w14 w15 w16se w16cid w16 w16cex wp14">
+  <w16cex:commentExtensible w16cex:durableId="2278E7F9" w16cex:dateUtc="2020-05-27T19:22:00Z"/>
   <w16cex:commentExtensible w16cex:durableId="22691A82" w16cex:dateUtc="2020-05-15T19:41:00Z"/>
-  <w16cex:commentExtensible w16cex:durableId="22691AB9" w16cex:dateUtc="2020-05-15T19:42:00Z"/>
+  <w16cex:commentExtensible w16cex:durableId="22793614" w16cex:dateUtc="2020-05-28T00:55:00Z"/>
+  <w16cex:commentExtensible w16cex:durableId="2279372C" w16cex:dateUtc="2020-05-28T00:59:00Z"/>
+  <w16cex:commentExtensible w16cex:durableId="22793714" w16cex:dateUtc="2020-05-28T00:59:00Z"/>
 </w16cex:commentsExtensible>
 </file>
 
@@ -5080,8 +6397,11 @@
 <w16cid:commentsIds xmlns:wpc="http://schemas.microsoft.com/office/word/2010/wordprocessingCanvas" xmlns:cx="http://schemas.microsoft.com/office/drawing/2014/chartex" xmlns:cx1="http://schemas.microsoft.com/office/drawing/2015/9/8/chartex" xmlns:cx2="http://schemas.microsoft.com/office/drawing/2015/10/21/chartex" xmlns:cx3="http://schemas.microsoft.com/office/drawing/2016/5/9/chartex" xmlns:cx4="http://schemas.microsoft.com/office/drawing/2016/5/10/chartex" xmlns:cx5="http://schemas.microsoft.com/office/drawing/2016/5/11/chartex" xmlns:cx6="http://schemas.microsoft.com/office/drawing/2016/5/12/chartex" xmlns:cx7="http://schemas.microsoft.com/office/drawing/2016/5/13/chartex" xmlns:cx8="http://schemas.microsoft.com/office/drawing/2016/5/14/chartex" xmlns:mc="http://schemas.openxmlformats.org/markup-compatibility/2006" xmlns:aink="http://schemas.microsoft.com/office/drawing/2016/ink" xmlns:am3d="http://schemas.microsoft.com/office/drawing/2017/model3d" xmlns:o="urn:schemas-microsoft-com:office:office" xmlns:r="http://schemas.openxmlformats.org/officeDocument/2006/relationships" xmlns:m="http://schemas.openxmlformats.org/officeDocument/2006/math" xmlns:v="urn:schemas-microsoft-com:vml" xmlns:wp14="http://schemas.microsoft.com/office/word/2010/wordprocessingDrawing" xmlns:wp="http://schemas.openxmlformats.org/drawingml/2006/wordprocessingDrawing" xmlns:w10="urn:schemas-microsoft-com:office:word" xmlns:w="http://schemas.openxmlformats.org/wordprocessingml/2006/main" xmlns:w14="http://schemas.microsoft.com/office/word/2010/wordml" xmlns:w15="http://schemas.microsoft.com/office/word/2012/wordml" xmlns:w16cex="http://schemas.microsoft.com/office/word/2018/wordml/cex" xmlns:w16cid="http://schemas.microsoft.com/office/word/2016/wordml/cid" xmlns:w16="http://schemas.microsoft.com/office/word/2018/wordml" xmlns:w16se="http://schemas.microsoft.com/office/word/2015/wordml/symex" xmlns:wpg="http://schemas.microsoft.com/office/word/2010/wordprocessingGroup" xmlns:wpi="http://schemas.microsoft.com/office/word/2010/wordprocessingInk" xmlns:wne="http://schemas.microsoft.com/office/word/2006/wordml" xmlns:wps="http://schemas.microsoft.com/office/word/2010/wordprocessingShape" mc:Ignorable="w14 w15 w16se w16cid w16 w16cex wp14">
   <w16cid:commentId w16cid:paraId="6AEB3BE2" w16cid:durableId="22495C20"/>
   <w16cid:commentId w16cid:paraId="4203DB3E" w16cid:durableId="2256A766"/>
+  <w16cid:commentId w16cid:paraId="4487CFF2" w16cid:durableId="2278E7F9"/>
   <w16cid:commentId w16cid:paraId="5E5F5982" w16cid:durableId="22691A82"/>
-  <w16cid:commentId w16cid:paraId="7A5105E3" w16cid:durableId="22691AB9"/>
+  <w16cid:commentId w16cid:paraId="07792E9E" w16cid:durableId="22793614"/>
+  <w16cid:commentId w16cid:paraId="453906B4" w16cid:durableId="2279372C"/>
+  <w16cid:commentId w16cid:paraId="3B8F3CA9" w16cid:durableId="22793714"/>
 </w16cid:commentsIds>
 </file>
 
@@ -7108,6 +8428,15 @@
       <w:szCs w:val="18"/>
     </w:rPr>
   </w:style>
+  <w:style w:type="character" w:styleId="PlaceholderText">
+    <w:name w:val="Placeholder Text"/>
+    <w:basedOn w:val="DefaultParagraphFont"/>
+    <w:semiHidden/>
+    <w:rsid w:val="003D4A13"/>
+    <w:rPr>
+      <w:color w:val="808080"/>
+    </w:rPr>
+  </w:style>
 </w:styles>
 </file>
 
@@ -7427,4 +8756,16 @@
   </a:objectDefaults>
   <a:extraClrSchemeLst/>
 </a:theme>
+</file>
+
+<file path=customXml/item1.xml><?xml version="1.0" encoding="utf-8"?>
+<b:Sources xmlns:b="http://schemas.openxmlformats.org/officeDocument/2006/bibliography" xmlns="http://schemas.openxmlformats.org/officeDocument/2006/bibliography" SelectedStyle="\APASixthEditionOfficeOnline.xsl" StyleName="APA" Version="6"/>
+</file>
+
+<file path=customXml/itemProps1.xml><?xml version="1.0" encoding="utf-8"?>
+<ds:datastoreItem xmlns:ds="http://schemas.openxmlformats.org/officeDocument/2006/customXml" ds:itemID="{142E0D0C-E88E-4F53-A9D0-9370CB7F47E0}">
+  <ds:schemaRefs>
+    <ds:schemaRef ds:uri="http://schemas.openxmlformats.org/officeDocument/2006/bibliography"/>
+  </ds:schemaRefs>
+</ds:datastoreItem>
 </file>
</xml_diff>